<commit_message>
Updates documentatie en bugs in chatclient
</commit_message>
<xml_diff>
--- a/SecurityUitleg.docx
+++ b/SecurityUitleg.docx
@@ -67,7 +67,7 @@
           <w:r>
             <w:fldChar w:fldCharType="separate"/>
           </w:r>
-          <w:hyperlink w:anchor="_Toc434743963" w:history="1">
+          <w:hyperlink w:anchor="_Toc434829950" w:history="1">
             <w:r>
               <w:rPr>
                 <w:rStyle w:val="Hyperlink"/>
@@ -95,7 +95,7 @@
                 <w:noProof/>
                 <w:webHidden/>
               </w:rPr>
-              <w:instrText xml:space="preserve"> PAGEREF _Toc434743963 \h </w:instrText>
+              <w:instrText xml:space="preserve"> PAGEREF _Toc434829950 \h </w:instrText>
             </w:r>
             <w:r>
               <w:rPr>
@@ -116,6 +116,76 @@
                 <w:webHidden/>
               </w:rPr>
               <w:t>1</w:t>
+            </w:r>
+            <w:r>
+              <w:rPr>
+                <w:noProof/>
+                <w:webHidden/>
+              </w:rPr>
+              <w:fldChar w:fldCharType="end"/>
+            </w:r>
+          </w:hyperlink>
+        </w:p>
+        <w:p>
+          <w:pPr>
+            <w:pStyle w:val="Inhopg1"/>
+            <w:tabs>
+              <w:tab w:val="right" w:leader="dot" w:pos="9062"/>
+            </w:tabs>
+            <w:rPr>
+              <w:rFonts w:eastAsiaTheme="minorEastAsia"/>
+              <w:noProof/>
+              <w:lang w:eastAsia="nl-NL"/>
+            </w:rPr>
+          </w:pPr>
+          <w:hyperlink w:anchor="_Toc434829951" w:history="1">
+            <w:r>
+              <w:rPr>
+                <w:rStyle w:val="Hyperlink"/>
+                <w:noProof/>
+              </w:rPr>
+              <w:t>OTR deel 2</w:t>
+            </w:r>
+            <w:r>
+              <w:rPr>
+                <w:noProof/>
+                <w:webHidden/>
+              </w:rPr>
+              <w:tab/>
+            </w:r>
+            <w:r>
+              <w:rPr>
+                <w:noProof/>
+                <w:webHidden/>
+              </w:rPr>
+              <w:fldChar w:fldCharType="begin"/>
+            </w:r>
+            <w:r>
+              <w:rPr>
+                <w:noProof/>
+                <w:webHidden/>
+              </w:rPr>
+              <w:instrText xml:space="preserve"> PAGEREF _Toc434829951 \h </w:instrText>
+            </w:r>
+            <w:r>
+              <w:rPr>
+                <w:noProof/>
+                <w:webHidden/>
+              </w:rPr>
+            </w:r>
+            <w:r>
+              <w:rPr>
+                <w:noProof/>
+                <w:webHidden/>
+              </w:rPr>
+              <w:fldChar w:fldCharType="separate"/>
+            </w:r>
+            <w:r>
+              <w:rPr>
+                <w:noProof/>
+                <w:webHidden/>
+              </w:rPr>
+              <w:t>2</w:t>
             </w:r>
             <w:r>
               <w:rPr>
@@ -138,7 +208,7 @@
               <w:lang w:eastAsia="nl-NL"/>
             </w:rPr>
           </w:pPr>
-          <w:hyperlink w:anchor="_Toc434743964" w:history="1">
+          <w:hyperlink w:anchor="_Toc434829952" w:history="1">
             <w:r>
               <w:rPr>
                 <w:rStyle w:val="Hyperlink"/>
@@ -169,7 +239,7 @@
                 <w:noProof/>
                 <w:webHidden/>
               </w:rPr>
-              <w:instrText xml:space="preserve"> PAGEREF _Toc434743964 \h </w:instrText>
+              <w:instrText xml:space="preserve"> PAGEREF _Toc434829952 \h </w:instrText>
             </w:r>
             <w:r>
               <w:rPr>
@@ -212,7 +282,7 @@
               <w:lang w:eastAsia="nl-NL"/>
             </w:rPr>
           </w:pPr>
-          <w:hyperlink w:anchor="_Toc434743965" w:history="1">
+          <w:hyperlink w:anchor="_Toc434829953" w:history="1">
             <w:r>
               <w:rPr>
                 <w:rStyle w:val="Hyperlink"/>
@@ -243,7 +313,7 @@
                 <w:noProof/>
                 <w:webHidden/>
               </w:rPr>
-              <w:instrText xml:space="preserve"> PAGEREF _Toc434743965 \h </w:instrText>
+              <w:instrText xml:space="preserve"> PAGEREF _Toc434829953 \h </w:instrText>
             </w:r>
             <w:r>
               <w:rPr>
@@ -263,7 +333,7 @@
                 <w:noProof/>
                 <w:webHidden/>
               </w:rPr>
-              <w:t>2</w:t>
+              <w:t>3</w:t>
             </w:r>
             <w:r>
               <w:rPr>
@@ -286,7 +356,7 @@
               <w:lang w:eastAsia="nl-NL"/>
             </w:rPr>
           </w:pPr>
-          <w:hyperlink w:anchor="_Toc434743966" w:history="1">
+          <w:hyperlink w:anchor="_Toc434829954" w:history="1">
             <w:r>
               <w:rPr>
                 <w:rStyle w:val="Hyperlink"/>
@@ -313,7 +383,7 @@
                 <w:noProof/>
                 <w:webHidden/>
               </w:rPr>
-              <w:instrText xml:space="preserve"> PAGEREF _Toc434743966 \h </w:instrText>
+              <w:instrText xml:space="preserve"> PAGEREF _Toc434829954 \h </w:instrText>
             </w:r>
             <w:r>
               <w:rPr>
@@ -333,7 +403,7 @@
                 <w:noProof/>
                 <w:webHidden/>
               </w:rPr>
-              <w:t>2</w:t>
+              <w:t>3</w:t>
             </w:r>
             <w:r>
               <w:rPr>
@@ -356,7 +426,7 @@
               <w:lang w:eastAsia="nl-NL"/>
             </w:rPr>
           </w:pPr>
-          <w:hyperlink w:anchor="_Toc434743967" w:history="1">
+          <w:hyperlink w:anchor="_Toc434829955" w:history="1">
             <w:r>
               <w:rPr>
                 <w:rStyle w:val="Hyperlink"/>
@@ -383,7 +453,7 @@
                 <w:noProof/>
                 <w:webHidden/>
               </w:rPr>
-              <w:instrText xml:space="preserve"> PAGEREF _Toc434743967 \h </w:instrText>
+              <w:instrText xml:space="preserve"> PAGEREF _Toc434829955 \h </w:instrText>
             </w:r>
             <w:r>
               <w:rPr>
@@ -403,7 +473,7 @@
                 <w:noProof/>
                 <w:webHidden/>
               </w:rPr>
-              <w:t>3</w:t>
+              <w:t>4</w:t>
             </w:r>
             <w:r>
               <w:rPr>
@@ -426,7 +496,7 @@
               <w:lang w:eastAsia="nl-NL"/>
             </w:rPr>
           </w:pPr>
-          <w:hyperlink w:anchor="_Toc434743968" w:history="1">
+          <w:hyperlink w:anchor="_Toc434829956" w:history="1">
             <w:r>
               <w:rPr>
                 <w:rStyle w:val="Hyperlink"/>
@@ -453,7 +523,7 @@
                 <w:noProof/>
                 <w:webHidden/>
               </w:rPr>
-              <w:instrText xml:space="preserve"> PAGEREF _Toc434743968 \h </w:instrText>
+              <w:instrText xml:space="preserve"> PAGEREF _Toc434829956 \h </w:instrText>
             </w:r>
             <w:r>
               <w:rPr>
@@ -473,7 +543,7 @@
                 <w:noProof/>
                 <w:webHidden/>
               </w:rPr>
-              <w:t>4</w:t>
+              <w:t>5</w:t>
             </w:r>
             <w:r>
               <w:rPr>
@@ -496,7 +566,7 @@
               <w:lang w:eastAsia="nl-NL"/>
             </w:rPr>
           </w:pPr>
-          <w:hyperlink w:anchor="_Toc434743969" w:history="1">
+          <w:hyperlink w:anchor="_Toc434829957" w:history="1">
             <w:r>
               <w:rPr>
                 <w:rStyle w:val="Hyperlink"/>
@@ -527,7 +597,7 @@
                 <w:noProof/>
                 <w:webHidden/>
               </w:rPr>
-              <w:instrText xml:space="preserve"> PAGEREF _Toc434743969 \h </w:instrText>
+              <w:instrText xml:space="preserve"> PAGEREF _Toc434829957 \h </w:instrText>
             </w:r>
             <w:r>
               <w:rPr>
@@ -547,7 +617,7 @@
                 <w:noProof/>
                 <w:webHidden/>
               </w:rPr>
-              <w:t>4</w:t>
+              <w:t>5</w:t>
             </w:r>
             <w:r>
               <w:rPr>
@@ -570,7 +640,7 @@
               <w:lang w:eastAsia="nl-NL"/>
             </w:rPr>
           </w:pPr>
-          <w:hyperlink w:anchor="_Toc434743970" w:history="1">
+          <w:hyperlink w:anchor="_Toc434829958" w:history="1">
             <w:r>
               <w:rPr>
                 <w:rStyle w:val="Hyperlink"/>
@@ -597,7 +667,7 @@
                 <w:noProof/>
                 <w:webHidden/>
               </w:rPr>
-              <w:instrText xml:space="preserve"> PAGEREF _Toc434743970 \h </w:instrText>
+              <w:instrText xml:space="preserve"> PAGEREF _Toc434829958 \h </w:instrText>
             </w:r>
             <w:r>
               <w:rPr>
@@ -617,7 +687,7 @@
                 <w:noProof/>
                 <w:webHidden/>
               </w:rPr>
-              <w:t>6</w:t>
+              <w:t>7</w:t>
             </w:r>
             <w:r>
               <w:rPr>
@@ -640,7 +710,7 @@
               <w:lang w:eastAsia="nl-NL"/>
             </w:rPr>
           </w:pPr>
-          <w:hyperlink w:anchor="_Toc434743971" w:history="1">
+          <w:hyperlink w:anchor="_Toc434829959" w:history="1">
             <w:r>
               <w:rPr>
                 <w:rStyle w:val="Hyperlink"/>
@@ -671,7 +741,7 @@
                 <w:noProof/>
                 <w:webHidden/>
               </w:rPr>
-              <w:instrText xml:space="preserve"> PAGEREF _Toc434743971 \h </w:instrText>
+              <w:instrText xml:space="preserve"> PAGEREF _Toc434829959 \h </w:instrText>
             </w:r>
             <w:r>
               <w:rPr>
@@ -691,7 +761,7 @@
                 <w:noProof/>
                 <w:webHidden/>
               </w:rPr>
-              <w:t>6</w:t>
+              <w:t>7</w:t>
             </w:r>
             <w:r>
               <w:rPr>
@@ -714,7 +784,7 @@
               <w:lang w:eastAsia="nl-NL"/>
             </w:rPr>
           </w:pPr>
-          <w:hyperlink w:anchor="_Toc434743972" w:history="1">
+          <w:hyperlink w:anchor="_Toc434829960" w:history="1">
             <w:r>
               <w:rPr>
                 <w:rStyle w:val="Hyperlink"/>
@@ -745,7 +815,7 @@
                 <w:noProof/>
                 <w:webHidden/>
               </w:rPr>
-              <w:instrText xml:space="preserve"> PAGEREF _Toc434743972 \h </w:instrText>
+              <w:instrText xml:space="preserve"> PAGEREF _Toc434829960 \h </w:instrText>
             </w:r>
             <w:r>
               <w:rPr>
@@ -765,7 +835,7 @@
                 <w:noProof/>
                 <w:webHidden/>
               </w:rPr>
-              <w:t>6</w:t>
+              <w:t>7</w:t>
             </w:r>
             <w:r>
               <w:rPr>
@@ -788,7 +858,7 @@
               <w:lang w:eastAsia="nl-NL"/>
             </w:rPr>
           </w:pPr>
-          <w:hyperlink w:anchor="_Toc434743973" w:history="1">
+          <w:hyperlink w:anchor="_Toc434829961" w:history="1">
             <w:r>
               <w:rPr>
                 <w:rStyle w:val="Hyperlink"/>
@@ -819,7 +889,7 @@
                 <w:noProof/>
                 <w:webHidden/>
               </w:rPr>
-              <w:instrText xml:space="preserve"> PAGEREF _Toc434743973 \h </w:instrText>
+              <w:instrText xml:space="preserve"> PAGEREF _Toc434829961 \h </w:instrText>
             </w:r>
             <w:r>
               <w:rPr>
@@ -839,7 +909,7 @@
                 <w:noProof/>
                 <w:webHidden/>
               </w:rPr>
-              <w:t>6</w:t>
+              <w:t>7</w:t>
             </w:r>
             <w:r>
               <w:rPr>
@@ -862,7 +932,7 @@
               <w:lang w:eastAsia="nl-NL"/>
             </w:rPr>
           </w:pPr>
-          <w:hyperlink w:anchor="_Toc434743974" w:history="1">
+          <w:hyperlink w:anchor="_Toc434829962" w:history="1">
             <w:r>
               <w:rPr>
                 <w:rStyle w:val="Hyperlink"/>
@@ -893,7 +963,7 @@
                 <w:noProof/>
                 <w:webHidden/>
               </w:rPr>
-              <w:instrText xml:space="preserve"> PAGEREF _Toc434743974 \h </w:instrText>
+              <w:instrText xml:space="preserve"> PAGEREF _Toc434829962 \h </w:instrText>
             </w:r>
             <w:r>
               <w:rPr>
@@ -913,7 +983,7 @@
                 <w:noProof/>
                 <w:webHidden/>
               </w:rPr>
-              <w:t>6</w:t>
+              <w:t>7</w:t>
             </w:r>
             <w:r>
               <w:rPr>
@@ -936,7 +1006,7 @@
               <w:lang w:eastAsia="nl-NL"/>
             </w:rPr>
           </w:pPr>
-          <w:hyperlink w:anchor="_Toc434743975" w:history="1">
+          <w:hyperlink w:anchor="_Toc434829963" w:history="1">
             <w:r>
               <w:rPr>
                 <w:rStyle w:val="Hyperlink"/>
@@ -967,7 +1037,7 @@
                 <w:noProof/>
                 <w:webHidden/>
               </w:rPr>
-              <w:instrText xml:space="preserve"> PAGEREF _Toc434743975 \h </w:instrText>
+              <w:instrText xml:space="preserve"> PAGEREF _Toc434829963 \h </w:instrText>
             </w:r>
             <w:r>
               <w:rPr>
@@ -987,7 +1057,7 @@
                 <w:noProof/>
                 <w:webHidden/>
               </w:rPr>
-              <w:t>7</w:t>
+              <w:t>8</w:t>
             </w:r>
             <w:r>
               <w:rPr>
@@ -1010,7 +1080,7 @@
               <w:lang w:eastAsia="nl-NL"/>
             </w:rPr>
           </w:pPr>
-          <w:hyperlink w:anchor="_Toc434743976" w:history="1">
+          <w:hyperlink w:anchor="_Toc434829964" w:history="1">
             <w:r>
               <w:rPr>
                 <w:rStyle w:val="Hyperlink"/>
@@ -1041,7 +1111,7 @@
                 <w:noProof/>
                 <w:webHidden/>
               </w:rPr>
-              <w:instrText xml:space="preserve"> PAGEREF _Toc434743976 \h </w:instrText>
+              <w:instrText xml:space="preserve"> PAGEREF _Toc434829964 \h </w:instrText>
             </w:r>
             <w:r>
               <w:rPr>
@@ -1061,7 +1131,7 @@
                 <w:noProof/>
                 <w:webHidden/>
               </w:rPr>
-              <w:t>7</w:t>
+              <w:t>8</w:t>
             </w:r>
             <w:r>
               <w:rPr>
@@ -1084,7 +1154,7 @@
               <w:lang w:eastAsia="nl-NL"/>
             </w:rPr>
           </w:pPr>
-          <w:hyperlink w:anchor="_Toc434743977" w:history="1">
+          <w:hyperlink w:anchor="_Toc434829965" w:history="1">
             <w:r>
               <w:rPr>
                 <w:rStyle w:val="Hyperlink"/>
@@ -1112,7 +1182,7 @@
                 <w:noProof/>
                 <w:webHidden/>
               </w:rPr>
-              <w:instrText xml:space="preserve"> PAGEREF _Toc434743977 \h </w:instrText>
+              <w:instrText xml:space="preserve"> PAGEREF _Toc434829965 \h </w:instrText>
             </w:r>
             <w:r>
               <w:rPr>
@@ -1132,7 +1202,7 @@
                 <w:noProof/>
                 <w:webHidden/>
               </w:rPr>
-              <w:t>8</w:t>
+              <w:t>9</w:t>
             </w:r>
             <w:r>
               <w:rPr>
@@ -1155,7 +1225,7 @@
               <w:lang w:eastAsia="nl-NL"/>
             </w:rPr>
           </w:pPr>
-          <w:hyperlink w:anchor="_Toc434743978" w:history="1">
+          <w:hyperlink w:anchor="_Toc434829966" w:history="1">
             <w:r>
               <w:rPr>
                 <w:rStyle w:val="Hyperlink"/>
@@ -1183,7 +1253,7 @@
                 <w:noProof/>
                 <w:webHidden/>
               </w:rPr>
-              <w:instrText xml:space="preserve"> PAGEREF _Toc434743978 \h </w:instrText>
+              <w:instrText xml:space="preserve"> PAGEREF _Toc434829966 \h </w:instrText>
             </w:r>
             <w:r>
               <w:rPr>
@@ -1203,7 +1273,7 @@
                 <w:noProof/>
                 <w:webHidden/>
               </w:rPr>
-              <w:t>8</w:t>
+              <w:t>9</w:t>
             </w:r>
             <w:r>
               <w:rPr>
@@ -1226,7 +1296,7 @@
               <w:lang w:eastAsia="nl-NL"/>
             </w:rPr>
           </w:pPr>
-          <w:hyperlink w:anchor="_Toc434743979" w:history="1">
+          <w:hyperlink w:anchor="_Toc434829967" w:history="1">
             <w:r>
               <w:rPr>
                 <w:rStyle w:val="Hyperlink"/>
@@ -1254,7 +1324,7 @@
                 <w:noProof/>
                 <w:webHidden/>
               </w:rPr>
-              <w:instrText xml:space="preserve"> PAGEREF _Toc434743979 \h </w:instrText>
+              <w:instrText xml:space="preserve"> PAGEREF _Toc434829967 \h </w:instrText>
             </w:r>
             <w:r>
               <w:rPr>
@@ -1274,7 +1344,7 @@
                 <w:noProof/>
                 <w:webHidden/>
               </w:rPr>
-              <w:t>9</w:t>
+              <w:t>10</w:t>
             </w:r>
             <w:r>
               <w:rPr>
@@ -1297,7 +1367,7 @@
               <w:lang w:eastAsia="nl-NL"/>
             </w:rPr>
           </w:pPr>
-          <w:hyperlink w:anchor="_Toc434743980" w:history="1">
+          <w:hyperlink w:anchor="_Toc434829968" w:history="1">
             <w:r>
               <w:rPr>
                 <w:rStyle w:val="Hyperlink"/>
@@ -1328,7 +1398,7 @@
                 <w:noProof/>
                 <w:webHidden/>
               </w:rPr>
-              <w:instrText xml:space="preserve"> PAGEREF _Toc434743980 \h </w:instrText>
+              <w:instrText xml:space="preserve"> PAGEREF _Toc434829968 \h </w:instrText>
             </w:r>
             <w:r>
               <w:rPr>
@@ -1348,7 +1418,7 @@
                 <w:noProof/>
                 <w:webHidden/>
               </w:rPr>
-              <w:t>9</w:t>
+              <w:t>10</w:t>
             </w:r>
             <w:r>
               <w:rPr>
@@ -1371,7 +1441,7 @@
               <w:lang w:eastAsia="nl-NL"/>
             </w:rPr>
           </w:pPr>
-          <w:hyperlink w:anchor="_Toc434743981" w:history="1">
+          <w:hyperlink w:anchor="_Toc434829969" w:history="1">
             <w:r>
               <w:rPr>
                 <w:rStyle w:val="Hyperlink"/>
@@ -1402,7 +1472,7 @@
                 <w:noProof/>
                 <w:webHidden/>
               </w:rPr>
-              <w:instrText xml:space="preserve"> PAGEREF _Toc434743981 \h </w:instrText>
+              <w:instrText xml:space="preserve"> PAGEREF _Toc434829969 \h </w:instrText>
             </w:r>
             <w:r>
               <w:rPr>
@@ -1422,7 +1492,7 @@
                 <w:noProof/>
                 <w:webHidden/>
               </w:rPr>
-              <w:t>9</w:t>
+              <w:t>10</w:t>
             </w:r>
             <w:r>
               <w:rPr>
@@ -1445,7 +1515,7 @@
               <w:lang w:eastAsia="nl-NL"/>
             </w:rPr>
           </w:pPr>
-          <w:hyperlink w:anchor="_Toc434743982" w:history="1">
+          <w:hyperlink w:anchor="_Toc434829970" w:history="1">
             <w:r>
               <w:rPr>
                 <w:rStyle w:val="Hyperlink"/>
@@ -1476,7 +1546,7 @@
                 <w:noProof/>
                 <w:webHidden/>
               </w:rPr>
-              <w:instrText xml:space="preserve"> PAGEREF _Toc434743982 \h </w:instrText>
+              <w:instrText xml:space="preserve"> PAGEREF _Toc434829970 \h </w:instrText>
             </w:r>
             <w:r>
               <w:rPr>
@@ -1496,7 +1566,7 @@
                 <w:noProof/>
                 <w:webHidden/>
               </w:rPr>
-              <w:t>9</w:t>
+              <w:t>10</w:t>
             </w:r>
             <w:r>
               <w:rPr>
@@ -1519,7 +1589,7 @@
               <w:lang w:eastAsia="nl-NL"/>
             </w:rPr>
           </w:pPr>
-          <w:hyperlink w:anchor="_Toc434743983" w:history="1">
+          <w:hyperlink w:anchor="_Toc434829971" w:history="1">
             <w:r>
               <w:rPr>
                 <w:rStyle w:val="Hyperlink"/>
@@ -1550,7 +1620,7 @@
                 <w:noProof/>
                 <w:webHidden/>
               </w:rPr>
-              <w:instrText xml:space="preserve"> PAGEREF _Toc434743983 \h </w:instrText>
+              <w:instrText xml:space="preserve"> PAGEREF _Toc434829971 \h </w:instrText>
             </w:r>
             <w:r>
               <w:rPr>
@@ -1570,7 +1640,7 @@
                 <w:noProof/>
                 <w:webHidden/>
               </w:rPr>
-              <w:t>9</w:t>
+              <w:t>10</w:t>
             </w:r>
             <w:r>
               <w:rPr>
@@ -1593,7 +1663,7 @@
               <w:lang w:eastAsia="nl-NL"/>
             </w:rPr>
           </w:pPr>
-          <w:hyperlink w:anchor="_Toc434743984" w:history="1">
+          <w:hyperlink w:anchor="_Toc434829972" w:history="1">
             <w:r>
               <w:rPr>
                 <w:rStyle w:val="Hyperlink"/>
@@ -1624,7 +1694,7 @@
                 <w:noProof/>
                 <w:webHidden/>
               </w:rPr>
-              <w:instrText xml:space="preserve"> PAGEREF _Toc434743984 \h </w:instrText>
+              <w:instrText xml:space="preserve"> PAGEREF _Toc434829972 \h </w:instrText>
             </w:r>
             <w:r>
               <w:rPr>
@@ -1644,7 +1714,7 @@
                 <w:noProof/>
                 <w:webHidden/>
               </w:rPr>
-              <w:t>10</w:t>
+              <w:t>11</w:t>
             </w:r>
             <w:r>
               <w:rPr>
@@ -1667,7 +1737,7 @@
               <w:lang w:eastAsia="nl-NL"/>
             </w:rPr>
           </w:pPr>
-          <w:hyperlink w:anchor="_Toc434743985" w:history="1">
+          <w:hyperlink w:anchor="_Toc434829973" w:history="1">
             <w:r>
               <w:rPr>
                 <w:rStyle w:val="Hyperlink"/>
@@ -1698,7 +1768,7 @@
                 <w:noProof/>
                 <w:webHidden/>
               </w:rPr>
-              <w:instrText xml:space="preserve"> PAGEREF _Toc434743985 \h </w:instrText>
+              <w:instrText xml:space="preserve"> PAGEREF _Toc434829973 \h </w:instrText>
             </w:r>
             <w:r>
               <w:rPr>
@@ -1718,7 +1788,7 @@
                 <w:noProof/>
                 <w:webHidden/>
               </w:rPr>
-              <w:t>10</w:t>
+              <w:t>11</w:t>
             </w:r>
             <w:r>
               <w:rPr>
@@ -1741,7 +1811,7 @@
               <w:lang w:eastAsia="nl-NL"/>
             </w:rPr>
           </w:pPr>
-          <w:hyperlink w:anchor="_Toc434743986" w:history="1">
+          <w:hyperlink w:anchor="_Toc434829974" w:history="1">
             <w:r>
               <w:rPr>
                 <w:rStyle w:val="Hyperlink"/>
@@ -1777,7 +1847,7 @@
                 <w:noProof/>
                 <w:webHidden/>
               </w:rPr>
-              <w:instrText xml:space="preserve"> PAGEREF _Toc434743986 \h </w:instrText>
+              <w:instrText xml:space="preserve"> PAGEREF _Toc434829974 \h </w:instrText>
             </w:r>
             <w:r>
               <w:rPr>
@@ -1797,7 +1867,7 @@
                 <w:noProof/>
                 <w:webHidden/>
               </w:rPr>
-              <w:t>11</w:t>
+              <w:t>12</w:t>
             </w:r>
             <w:r>
               <w:rPr>
@@ -1820,7 +1890,7 @@
               <w:lang w:eastAsia="nl-NL"/>
             </w:rPr>
           </w:pPr>
-          <w:hyperlink w:anchor="_Toc434743987" w:history="1">
+          <w:hyperlink w:anchor="_Toc434829975" w:history="1">
             <w:r>
               <w:rPr>
                 <w:rStyle w:val="Hyperlink"/>
@@ -1848,7 +1918,7 @@
                 <w:noProof/>
                 <w:webHidden/>
               </w:rPr>
-              <w:instrText xml:space="preserve"> PAGEREF _Toc434743987 \h </w:instrText>
+              <w:instrText xml:space="preserve"> PAGEREF _Toc434829975 \h </w:instrText>
             </w:r>
             <w:r>
               <w:rPr>
@@ -1868,7 +1938,7 @@
                 <w:noProof/>
                 <w:webHidden/>
               </w:rPr>
-              <w:t>11</w:t>
+              <w:t>12</w:t>
             </w:r>
             <w:r>
               <w:rPr>
@@ -1903,14 +1973,12 @@
         <w:pStyle w:val="Kop1"/>
         <w:rPr>
           <w:rFonts w:asciiTheme="minorHAnsi" w:hAnsiTheme="minorHAnsi"/>
-          <w:lang w:val="en-US"/>
-        </w:rPr>
-      </w:pPr>
-      <w:bookmarkStart w:id="0" w:name="_Toc434743963"/>
+        </w:rPr>
+      </w:pPr>
+      <w:bookmarkStart w:id="0" w:name="_Toc434829950"/>
       <w:r>
         <w:rPr>
           <w:rFonts w:asciiTheme="minorHAnsi" w:hAnsiTheme="minorHAnsi"/>
-          <w:lang w:val="en-US"/>
         </w:rPr>
         <w:t>OTR</w:t>
       </w:r>
@@ -1988,7 +2056,6 @@
           <w:sz w:val="22"/>
           <w:szCs w:val="22"/>
         </w:rPr>
-        <w:lastRenderedPageBreak/>
         <w:t>Secure verbinding opzetten OTR:</w:t>
       </w:r>
     </w:p>
@@ -2363,6 +2430,109 @@
       <w:pPr>
         <w:pStyle w:val="Normaalweb"/>
         <w:spacing w:before="0" w:beforeAutospacing="0" w:after="0" w:afterAutospacing="0"/>
+      </w:pPr>
+      <w:r>
+        <w:rPr>
+          <w:rFonts w:ascii="Arial" w:hAnsi="Arial" w:cs="Arial"/>
+          <w:color w:val="000000"/>
+          <w:sz w:val="22"/>
+          <w:szCs w:val="22"/>
+        </w:rPr>
+        <w:t xml:space="preserve">5. Alice </w:t>
+      </w:r>
+      <w:proofErr w:type="spellStart"/>
+      <w:r>
+        <w:rPr>
+          <w:rFonts w:ascii="Arial" w:hAnsi="Arial" w:cs="Arial"/>
+          <w:color w:val="000000"/>
+          <w:sz w:val="22"/>
+          <w:szCs w:val="22"/>
+        </w:rPr>
+        <w:t>autheniceert</w:t>
+      </w:r>
+      <w:proofErr w:type="spellEnd"/>
+      <w:r>
+        <w:rPr>
+          <w:rFonts w:ascii="Arial" w:hAnsi="Arial" w:cs="Arial"/>
+          <w:color w:val="000000"/>
+          <w:sz w:val="22"/>
+          <w:szCs w:val="22"/>
+        </w:rPr>
+        <w:t xml:space="preserve"> haarzelf ( + </w:t>
+      </w:r>
+      <w:proofErr w:type="spellStart"/>
+      <w:r>
+        <w:rPr>
+          <w:rFonts w:ascii="Arial" w:hAnsi="Arial" w:cs="Arial"/>
+          <w:color w:val="000000"/>
+          <w:sz w:val="22"/>
+          <w:szCs w:val="22"/>
+        </w:rPr>
+        <w:t>channel</w:t>
+      </w:r>
+      <w:proofErr w:type="spellEnd"/>
+      <w:r>
+        <w:rPr>
+          <w:rFonts w:ascii="Arial" w:hAnsi="Arial" w:cs="Arial"/>
+          <w:color w:val="000000"/>
+          <w:sz w:val="22"/>
+          <w:szCs w:val="22"/>
+        </w:rPr>
+        <w:t xml:space="preserve"> </w:t>
+      </w:r>
+      <w:proofErr w:type="spellStart"/>
+      <w:r>
+        <w:rPr>
+          <w:rFonts w:ascii="Arial" w:hAnsi="Arial" w:cs="Arial"/>
+          <w:color w:val="000000"/>
+          <w:sz w:val="22"/>
+          <w:szCs w:val="22"/>
+        </w:rPr>
+        <w:t>properties</w:t>
+      </w:r>
+      <w:proofErr w:type="spellEnd"/>
+      <w:r>
+        <w:rPr>
+          <w:rFonts w:ascii="Arial" w:hAnsi="Arial" w:cs="Arial"/>
+          <w:color w:val="000000"/>
+          <w:sz w:val="22"/>
+          <w:szCs w:val="22"/>
+        </w:rPr>
+        <w:t xml:space="preserve"> ). </w:t>
+      </w:r>
+      <w:r>
+        <w:rPr>
+          <w:rFonts w:ascii="Arial" w:hAnsi="Arial" w:cs="Arial"/>
+          <w:color w:val="000000"/>
+          <w:sz w:val="22"/>
+          <w:szCs w:val="22"/>
+        </w:rPr>
+        <w:t>Hierin zit ook de eerste MAC. Deze word gebruikt om de volgende bericht te ontcijferen.</w:t>
+      </w:r>
+    </w:p>
+    <w:p/>
+    <w:p>
+      <w:pPr>
+        <w:pStyle w:val="Normaalweb"/>
+        <w:spacing w:before="0" w:beforeAutospacing="0" w:after="0" w:afterAutospacing="0"/>
+      </w:pPr>
+      <w:r>
+        <w:rPr>
+          <w:rFonts w:ascii="Arial" w:hAnsi="Arial" w:cs="Arial"/>
+          <w:color w:val="000000"/>
+          <w:sz w:val="22"/>
+          <w:szCs w:val="22"/>
+        </w:rPr>
+        <w:t>Data verzenden naar elkaar, NA de secure verbinding opzetten, vanuit Alice gezien:</w:t>
+      </w:r>
+    </w:p>
+    <w:p>
+      <w:pPr>
+        <w:pStyle w:val="Normaalweb"/>
+        <w:spacing w:before="0" w:beforeAutospacing="0" w:after="0" w:afterAutospacing="0"/>
+        <w:rPr>
+          <w:lang w:val="en-US"/>
+        </w:rPr>
       </w:pPr>
       <w:r>
         <w:rPr>
@@ -2372,7 +2542,7 @@
           <w:szCs w:val="22"/>
           <w:lang w:val="en-US"/>
         </w:rPr>
-        <w:t xml:space="preserve">5. Alice </w:t>
+        <w:t xml:space="preserve">-Alice’s D-H key die is </w:t>
       </w:r>
       <w:proofErr w:type="spellStart"/>
       <w:r>
@@ -2383,7 +2553,7 @@
           <w:szCs w:val="22"/>
           <w:lang w:val="en-US"/>
         </w:rPr>
-        <w:t>autheniceert</w:t>
+        <w:t>laatst</w:t>
       </w:r>
       <w:proofErr w:type="spellEnd"/>
       <w:r>
@@ -2394,30 +2564,34 @@
           <w:szCs w:val="22"/>
           <w:lang w:val="en-US"/>
         </w:rPr>
-        <w:t xml:space="preserve"> </w:t>
-      </w:r>
-      <w:proofErr w:type="spellStart"/>
+        <w:t xml:space="preserve"> acknowledged door Bob</w:t>
+      </w:r>
+    </w:p>
+    <w:p>
+      <w:pPr>
+        <w:pStyle w:val="Normaalweb"/>
+        <w:spacing w:before="0" w:beforeAutospacing="0" w:after="0" w:afterAutospacing="0"/>
+      </w:pPr>
       <w:r>
         <w:rPr>
           <w:rFonts w:ascii="Arial" w:hAnsi="Arial" w:cs="Arial"/>
           <w:color w:val="000000"/>
           <w:sz w:val="22"/>
           <w:szCs w:val="22"/>
-          <w:lang w:val="en-US"/>
-        </w:rPr>
-        <w:t>haarzelf</w:t>
-      </w:r>
-      <w:proofErr w:type="spellEnd"/>
+        </w:rPr>
+        <w:t xml:space="preserve">-Als het de nieuwste D-H </w:t>
+      </w:r>
+      <w:proofErr w:type="spellStart"/>
       <w:r>
         <w:rPr>
           <w:rFonts w:ascii="Arial" w:hAnsi="Arial" w:cs="Arial"/>
           <w:color w:val="000000"/>
           <w:sz w:val="22"/>
           <w:szCs w:val="22"/>
-          <w:lang w:val="en-US"/>
-        </w:rPr>
-        <w:t xml:space="preserve"> ( + channel properties ). </w:t>
-      </w:r>
+        </w:rPr>
+        <w:t>key</w:t>
+      </w:r>
+      <w:proofErr w:type="spellEnd"/>
       <w:r>
         <w:rPr>
           <w:rFonts w:ascii="Arial" w:hAnsi="Arial" w:cs="Arial"/>
@@ -2425,10 +2599,9 @@
           <w:sz w:val="22"/>
           <w:szCs w:val="22"/>
         </w:rPr>
-        <w:t>Hierin zit ook de eerste MAC. Deze word gebruikt om de volgende bericht te ontcijferen.</w:t>
+        <w:t xml:space="preserve"> is, genereer nieuwe</w:t>
       </w:r>
     </w:p>
-    <w:p/>
     <w:p>
       <w:pPr>
         <w:pStyle w:val="Normaalweb"/>
@@ -2441,55 +2614,39 @@
           <w:sz w:val="22"/>
           <w:szCs w:val="22"/>
         </w:rPr>
-        <w:t>Data verzenden naar elkaar, NA de secure verbinding opzetten, vanuit Alice gezien:</w:t>
-      </w:r>
-    </w:p>
-    <w:p>
-      <w:pPr>
-        <w:pStyle w:val="Normaalweb"/>
-        <w:spacing w:before="0" w:beforeAutospacing="0" w:after="0" w:afterAutospacing="0"/>
-        <w:rPr>
-          <w:lang w:val="en-US"/>
-        </w:rPr>
-      </w:pPr>
+        <w:t xml:space="preserve">-Pak meest recente D-H </w:t>
+      </w:r>
+      <w:proofErr w:type="spellStart"/>
       <w:r>
         <w:rPr>
           <w:rFonts w:ascii="Arial" w:hAnsi="Arial" w:cs="Arial"/>
           <w:color w:val="000000"/>
           <w:sz w:val="22"/>
           <w:szCs w:val="22"/>
-          <w:lang w:val="en-US"/>
-        </w:rPr>
-        <w:t xml:space="preserve">-Alice’s D-H key die is </w:t>
-      </w:r>
-      <w:proofErr w:type="spellStart"/>
+        </w:rPr>
+        <w:t>key</w:t>
+      </w:r>
+      <w:proofErr w:type="spellEnd"/>
       <w:r>
         <w:rPr>
           <w:rFonts w:ascii="Arial" w:hAnsi="Arial" w:cs="Arial"/>
           <w:color w:val="000000"/>
           <w:sz w:val="22"/>
           <w:szCs w:val="22"/>
-          <w:lang w:val="en-US"/>
-        </w:rPr>
-        <w:t>laatst</w:t>
-      </w:r>
-      <w:proofErr w:type="spellEnd"/>
+        </w:rPr>
+        <w:t xml:space="preserve"> van bob, en genereer shared </w:t>
+      </w:r>
+      <w:proofErr w:type="spellStart"/>
       <w:r>
         <w:rPr>
           <w:rFonts w:ascii="Arial" w:hAnsi="Arial" w:cs="Arial"/>
           <w:color w:val="000000"/>
           <w:sz w:val="22"/>
           <w:szCs w:val="22"/>
-          <w:lang w:val="en-US"/>
-        </w:rPr>
-        <w:t xml:space="preserve"> acknowledged door Bob</w:t>
-      </w:r>
-    </w:p>
-    <w:p>
-      <w:pPr>
-        <w:pStyle w:val="Normaalweb"/>
-        <w:spacing w:before="0" w:beforeAutospacing="0" w:after="0" w:afterAutospacing="0"/>
-      </w:pPr>
+        </w:rPr>
+        <w:t>secret</w:t>
+      </w:r>
+      <w:proofErr w:type="spellEnd"/>
       <w:r>
         <w:rPr>
           <w:rFonts w:ascii="Arial" w:hAnsi="Arial" w:cs="Arial"/>
@@ -2497,7 +2654,7 @@
           <w:sz w:val="22"/>
           <w:szCs w:val="22"/>
         </w:rPr>
-        <w:t xml:space="preserve">-Als het de nieuwste D-H </w:t>
+        <w:t xml:space="preserve">, </w:t>
       </w:r>
       <w:proofErr w:type="spellStart"/>
       <w:r>
@@ -2507,7 +2664,7 @@
           <w:sz w:val="22"/>
           <w:szCs w:val="22"/>
         </w:rPr>
-        <w:t>key</w:t>
+        <w:t>sending</w:t>
       </w:r>
       <w:proofErr w:type="spellEnd"/>
       <w:r>
@@ -2517,14 +2674,9 @@
           <w:sz w:val="22"/>
           <w:szCs w:val="22"/>
         </w:rPr>
-        <w:t xml:space="preserve"> is, genereer nieuwe</w:t>
-      </w:r>
-    </w:p>
-    <w:p>
-      <w:pPr>
-        <w:pStyle w:val="Normaalweb"/>
-        <w:spacing w:before="0" w:beforeAutospacing="0" w:after="0" w:afterAutospacing="0"/>
-      </w:pPr>
+        <w:t xml:space="preserve"> AES en </w:t>
+      </w:r>
+      <w:proofErr w:type="spellStart"/>
       <w:r>
         <w:rPr>
           <w:rFonts w:ascii="Arial" w:hAnsi="Arial" w:cs="Arial"/>
@@ -2532,9 +2684,9 @@
           <w:sz w:val="22"/>
           <w:szCs w:val="22"/>
         </w:rPr>
-        <w:t xml:space="preserve">-Pak meest recente D-H </w:t>
-      </w:r>
-      <w:proofErr w:type="spellStart"/>
+        <w:t>sending</w:t>
+      </w:r>
+      <w:proofErr w:type="spellEnd"/>
       <w:r>
         <w:rPr>
           <w:rFonts w:ascii="Arial" w:hAnsi="Arial" w:cs="Arial"/>
@@ -2542,9 +2694,14 @@
           <w:sz w:val="22"/>
           <w:szCs w:val="22"/>
         </w:rPr>
-        <w:t>key</w:t>
-      </w:r>
-      <w:proofErr w:type="spellEnd"/>
+        <w:t xml:space="preserve"> MAC</w:t>
+      </w:r>
+    </w:p>
+    <w:p>
+      <w:pPr>
+        <w:pStyle w:val="Normaalweb"/>
+        <w:spacing w:before="0" w:beforeAutospacing="0" w:after="0" w:afterAutospacing="0"/>
+      </w:pPr>
       <w:r>
         <w:rPr>
           <w:rFonts w:ascii="Arial" w:hAnsi="Arial" w:cs="Arial"/>
@@ -2552,7 +2709,7 @@
           <w:sz w:val="22"/>
           <w:szCs w:val="22"/>
         </w:rPr>
-        <w:t xml:space="preserve"> van bob, en genereer shared </w:t>
+        <w:t xml:space="preserve">-Pak alle oude MAC </w:t>
       </w:r>
       <w:proofErr w:type="spellStart"/>
       <w:r>
@@ -2562,7 +2719,7 @@
           <w:sz w:val="22"/>
           <w:szCs w:val="22"/>
         </w:rPr>
-        <w:t>secret</w:t>
+        <w:t>keys</w:t>
       </w:r>
       <w:proofErr w:type="spellEnd"/>
       <w:r>
@@ -2572,7 +2729,7 @@
           <w:sz w:val="22"/>
           <w:szCs w:val="22"/>
         </w:rPr>
-        <w:t xml:space="preserve">, </w:t>
+        <w:t xml:space="preserve"> gebruikt, en stuur deze mee ( Zit ook nieuwe DH </w:t>
       </w:r>
       <w:proofErr w:type="spellStart"/>
       <w:r>
@@ -2582,7 +2739,7 @@
           <w:sz w:val="22"/>
           <w:szCs w:val="22"/>
         </w:rPr>
-        <w:t>sending</w:t>
+        <w:t>key</w:t>
       </w:r>
       <w:proofErr w:type="spellEnd"/>
       <w:r>
@@ -2592,7 +2749,7 @@
           <w:sz w:val="22"/>
           <w:szCs w:val="22"/>
         </w:rPr>
-        <w:t xml:space="preserve"> AES en </w:t>
+        <w:t xml:space="preserve"> bij ), </w:t>
       </w:r>
       <w:proofErr w:type="spellStart"/>
       <w:r>
@@ -2602,7 +2759,7 @@
           <w:sz w:val="22"/>
           <w:szCs w:val="22"/>
         </w:rPr>
-        <w:t>sending</w:t>
+        <w:t>encrypted</w:t>
       </w:r>
       <w:proofErr w:type="spellEnd"/>
       <w:r>
@@ -2612,88 +2769,10 @@
           <w:sz w:val="22"/>
           <w:szCs w:val="22"/>
         </w:rPr>
-        <w:t xml:space="preserve"> MAC</w:t>
+        <w:t xml:space="preserve"> door AES.</w:t>
       </w:r>
     </w:p>
-    <w:p>
-      <w:pPr>
-        <w:pStyle w:val="Normaalweb"/>
-        <w:spacing w:before="0" w:beforeAutospacing="0" w:after="0" w:afterAutospacing="0"/>
-      </w:pPr>
-      <w:r>
-        <w:rPr>
-          <w:rFonts w:ascii="Arial" w:hAnsi="Arial" w:cs="Arial"/>
-          <w:color w:val="000000"/>
-          <w:sz w:val="22"/>
-          <w:szCs w:val="22"/>
-        </w:rPr>
-        <w:t xml:space="preserve">-Pak alle oude MAC </w:t>
-      </w:r>
-      <w:proofErr w:type="spellStart"/>
-      <w:r>
-        <w:rPr>
-          <w:rFonts w:ascii="Arial" w:hAnsi="Arial" w:cs="Arial"/>
-          <w:color w:val="000000"/>
-          <w:sz w:val="22"/>
-          <w:szCs w:val="22"/>
-        </w:rPr>
-        <w:t>keys</w:t>
-      </w:r>
-      <w:proofErr w:type="spellEnd"/>
-      <w:r>
-        <w:rPr>
-          <w:rFonts w:ascii="Arial" w:hAnsi="Arial" w:cs="Arial"/>
-          <w:color w:val="000000"/>
-          <w:sz w:val="22"/>
-          <w:szCs w:val="22"/>
-        </w:rPr>
-        <w:t xml:space="preserve"> gebruikt, en stuur deze mee ( Zit ook nieuwe DH </w:t>
-      </w:r>
-      <w:proofErr w:type="spellStart"/>
-      <w:r>
-        <w:rPr>
-          <w:rFonts w:ascii="Arial" w:hAnsi="Arial" w:cs="Arial"/>
-          <w:color w:val="000000"/>
-          <w:sz w:val="22"/>
-          <w:szCs w:val="22"/>
-        </w:rPr>
-        <w:t>key</w:t>
-      </w:r>
-      <w:proofErr w:type="spellEnd"/>
-      <w:r>
-        <w:rPr>
-          <w:rFonts w:ascii="Arial" w:hAnsi="Arial" w:cs="Arial"/>
-          <w:color w:val="000000"/>
-          <w:sz w:val="22"/>
-          <w:szCs w:val="22"/>
-        </w:rPr>
-        <w:t xml:space="preserve"> bij ), </w:t>
-      </w:r>
-      <w:proofErr w:type="spellStart"/>
-      <w:r>
-        <w:rPr>
-          <w:rFonts w:ascii="Arial" w:hAnsi="Arial" w:cs="Arial"/>
-          <w:color w:val="000000"/>
-          <w:sz w:val="22"/>
-          <w:szCs w:val="22"/>
-        </w:rPr>
-        <w:t>encrypted</w:t>
-      </w:r>
-      <w:proofErr w:type="spellEnd"/>
-      <w:r>
-        <w:rPr>
-          <w:rFonts w:ascii="Arial" w:hAnsi="Arial" w:cs="Arial"/>
-          <w:color w:val="000000"/>
-          <w:sz w:val="22"/>
-          <w:szCs w:val="22"/>
-        </w:rPr>
-        <w:t xml:space="preserve"> door AES.</w:t>
-      </w:r>
-    </w:p>
-    <w:p>
-      <w:bookmarkStart w:id="1" w:name="_GoBack"/>
-      <w:bookmarkEnd w:id="1"/>
-    </w:p>
+    <w:p/>
     <w:p>
       <w:pPr>
         <w:pStyle w:val="Normaalweb"/>
@@ -3056,9 +3135,11 @@
       <w:pPr>
         <w:pStyle w:val="Kop1"/>
       </w:pPr>
+      <w:bookmarkStart w:id="1" w:name="_Toc434829951"/>
       <w:r>
         <w:t>OTR deel 2</w:t>
       </w:r>
+      <w:bookmarkEnd w:id="1"/>
     </w:p>
     <w:p>
       <w:pPr>
@@ -3100,7 +3181,7 @@
           <w:lang w:val="en-US" w:eastAsia="nl-NL"/>
         </w:rPr>
       </w:pPr>
-      <w:bookmarkStart w:id="2" w:name="_Toc434743964"/>
+      <w:bookmarkStart w:id="2" w:name="_Toc434829952"/>
       <w:r>
         <w:rPr>
           <w:rFonts w:eastAsia="Times New Roman" w:cs="Times New Roman"/>
@@ -3133,19 +3214,40 @@
         </w:rPr>
         <w:t xml:space="preserve">In addition to providing encryption and authentication — features also provided by typical public-key cryptography suites, such as </w:t>
       </w:r>
-      <w:hyperlink r:id="rId7" w:tooltip="Pretty Good Privacy" w:history="1">
-        <w:r>
-          <w:rPr>
-            <w:rFonts w:eastAsia="Times New Roman" w:cs="Times New Roman"/>
-            <w:color w:val="0000FF"/>
-            <w:sz w:val="24"/>
-            <w:szCs w:val="24"/>
-            <w:u w:val="single"/>
-            <w:lang w:val="en-US" w:eastAsia="nl-NL"/>
-          </w:rPr>
-          <w:t>PGP</w:t>
-        </w:r>
-      </w:hyperlink>
+      <w:r>
+        <w:fldChar w:fldCharType="begin"/>
+      </w:r>
+      <w:r>
+        <w:rPr>
+          <w:lang w:val="en-US"/>
+        </w:rPr>
+        <w:instrText xml:space="preserve"> HYPERLINK "https://en.wikipedia.org/wiki/Pretty_Good_Privacy" \o "Pretty Good Privacy" </w:instrText>
+      </w:r>
+      <w:r>
+        <w:fldChar w:fldCharType="separate"/>
+      </w:r>
+      <w:r>
+        <w:rPr>
+          <w:rFonts w:eastAsia="Times New Roman" w:cs="Times New Roman"/>
+          <w:color w:val="0000FF"/>
+          <w:sz w:val="24"/>
+          <w:szCs w:val="24"/>
+          <w:u w:val="single"/>
+          <w:lang w:val="en-US" w:eastAsia="nl-NL"/>
+        </w:rPr>
+        <w:t>PGP</w:t>
+      </w:r>
+      <w:r>
+        <w:rPr>
+          <w:rFonts w:eastAsia="Times New Roman" w:cs="Times New Roman"/>
+          <w:color w:val="0000FF"/>
+          <w:sz w:val="24"/>
+          <w:szCs w:val="24"/>
+          <w:u w:val="single"/>
+          <w:lang w:val="en-US" w:eastAsia="nl-NL"/>
+        </w:rPr>
+        <w:fldChar w:fldCharType="end"/>
+      </w:r>
       <w:r>
         <w:rPr>
           <w:rFonts w:eastAsia="Times New Roman" w:cs="Times New Roman"/>
@@ -3155,21 +3257,42 @@
         </w:rPr>
         <w:t xml:space="preserve">, </w:t>
       </w:r>
-      <w:hyperlink r:id="rId8" w:tooltip="GNU Privacy Guard" w:history="1">
-        <w:proofErr w:type="spellStart"/>
-        <w:r>
-          <w:rPr>
-            <w:rFonts w:eastAsia="Times New Roman" w:cs="Times New Roman"/>
-            <w:color w:val="0000FF"/>
-            <w:sz w:val="24"/>
-            <w:szCs w:val="24"/>
-            <w:u w:val="single"/>
-            <w:lang w:val="en-US" w:eastAsia="nl-NL"/>
-          </w:rPr>
-          <w:t>GnuPG</w:t>
-        </w:r>
-        <w:proofErr w:type="spellEnd"/>
-      </w:hyperlink>
+      <w:r>
+        <w:fldChar w:fldCharType="begin"/>
+      </w:r>
+      <w:r>
+        <w:rPr>
+          <w:lang w:val="en-US"/>
+        </w:rPr>
+        <w:instrText xml:space="preserve"> HYPERLINK "https://en.wikipedia.org/wiki/GNU_Privacy_Guard" \o "GNU Privacy Guard" </w:instrText>
+      </w:r>
+      <w:r>
+        <w:fldChar w:fldCharType="separate"/>
+      </w:r>
+      <w:proofErr w:type="spellStart"/>
+      <w:r>
+        <w:rPr>
+          <w:rFonts w:eastAsia="Times New Roman" w:cs="Times New Roman"/>
+          <w:color w:val="0000FF"/>
+          <w:sz w:val="24"/>
+          <w:szCs w:val="24"/>
+          <w:u w:val="single"/>
+          <w:lang w:val="en-US" w:eastAsia="nl-NL"/>
+        </w:rPr>
+        <w:t>GnuPG</w:t>
+      </w:r>
+      <w:proofErr w:type="spellEnd"/>
+      <w:r>
+        <w:rPr>
+          <w:rFonts w:eastAsia="Times New Roman" w:cs="Times New Roman"/>
+          <w:color w:val="0000FF"/>
+          <w:sz w:val="24"/>
+          <w:szCs w:val="24"/>
+          <w:u w:val="single"/>
+          <w:lang w:val="en-US" w:eastAsia="nl-NL"/>
+        </w:rPr>
+        <w:fldChar w:fldCharType="end"/>
+      </w:r>
       <w:r>
         <w:rPr>
           <w:rFonts w:eastAsia="Times New Roman" w:cs="Times New Roman"/>
@@ -3179,19 +3302,40 @@
         </w:rPr>
         <w:t xml:space="preserve">, and </w:t>
       </w:r>
-      <w:hyperlink r:id="rId9" w:tooltip="X.509" w:history="1">
-        <w:r>
-          <w:rPr>
-            <w:rFonts w:eastAsia="Times New Roman" w:cs="Times New Roman"/>
-            <w:color w:val="0000FF"/>
-            <w:sz w:val="24"/>
-            <w:szCs w:val="24"/>
-            <w:u w:val="single"/>
-            <w:lang w:val="en-US" w:eastAsia="nl-NL"/>
-          </w:rPr>
-          <w:t>X.509</w:t>
-        </w:r>
-      </w:hyperlink>
+      <w:r>
+        <w:fldChar w:fldCharType="begin"/>
+      </w:r>
+      <w:r>
+        <w:rPr>
+          <w:lang w:val="en-US"/>
+        </w:rPr>
+        <w:instrText xml:space="preserve"> HYPERLINK "https://en.wikipedia.org/wiki/X.509" \o "X.509" </w:instrText>
+      </w:r>
+      <w:r>
+        <w:fldChar w:fldCharType="separate"/>
+      </w:r>
+      <w:r>
+        <w:rPr>
+          <w:rFonts w:eastAsia="Times New Roman" w:cs="Times New Roman"/>
+          <w:color w:val="0000FF"/>
+          <w:sz w:val="24"/>
+          <w:szCs w:val="24"/>
+          <w:u w:val="single"/>
+          <w:lang w:val="en-US" w:eastAsia="nl-NL"/>
+        </w:rPr>
+        <w:t>X.509</w:t>
+      </w:r>
+      <w:r>
+        <w:rPr>
+          <w:rFonts w:eastAsia="Times New Roman" w:cs="Times New Roman"/>
+          <w:color w:val="0000FF"/>
+          <w:sz w:val="24"/>
+          <w:szCs w:val="24"/>
+          <w:u w:val="single"/>
+          <w:lang w:val="en-US" w:eastAsia="nl-NL"/>
+        </w:rPr>
+        <w:fldChar w:fldCharType="end"/>
+      </w:r>
       <w:r>
         <w:rPr>
           <w:rFonts w:eastAsia="Times New Roman" w:cs="Times New Roman"/>
@@ -3201,19 +3345,40 @@
         </w:rPr>
         <w:t xml:space="preserve"> (</w:t>
       </w:r>
-      <w:hyperlink r:id="rId10" w:tooltip="S/MIME" w:history="1">
-        <w:r>
-          <w:rPr>
-            <w:rFonts w:eastAsia="Times New Roman" w:cs="Times New Roman"/>
-            <w:color w:val="0000FF"/>
-            <w:sz w:val="24"/>
-            <w:szCs w:val="24"/>
-            <w:u w:val="single"/>
-            <w:lang w:val="en-US" w:eastAsia="nl-NL"/>
-          </w:rPr>
-          <w:t>S/MIME</w:t>
-        </w:r>
-      </w:hyperlink>
+      <w:r>
+        <w:fldChar w:fldCharType="begin"/>
+      </w:r>
+      <w:r>
+        <w:rPr>
+          <w:lang w:val="en-US"/>
+        </w:rPr>
+        <w:instrText xml:space="preserve"> HYPERLINK "https://en.wikipedia.org/wiki/S/MIME" \o "S/MIME" </w:instrText>
+      </w:r>
+      <w:r>
+        <w:fldChar w:fldCharType="separate"/>
+      </w:r>
+      <w:r>
+        <w:rPr>
+          <w:rFonts w:eastAsia="Times New Roman" w:cs="Times New Roman"/>
+          <w:color w:val="0000FF"/>
+          <w:sz w:val="24"/>
+          <w:szCs w:val="24"/>
+          <w:u w:val="single"/>
+          <w:lang w:val="en-US" w:eastAsia="nl-NL"/>
+        </w:rPr>
+        <w:t>S/MIME</w:t>
+      </w:r>
+      <w:r>
+        <w:rPr>
+          <w:rFonts w:eastAsia="Times New Roman" w:cs="Times New Roman"/>
+          <w:color w:val="0000FF"/>
+          <w:sz w:val="24"/>
+          <w:szCs w:val="24"/>
+          <w:u w:val="single"/>
+          <w:lang w:val="en-US" w:eastAsia="nl-NL"/>
+        </w:rPr>
+        <w:fldChar w:fldCharType="end"/>
+      </w:r>
       <w:r>
         <w:rPr>
           <w:rFonts w:eastAsia="Times New Roman" w:cs="Times New Roman"/>
@@ -3238,19 +3403,40 @@
           <w:lang w:val="en-US" w:eastAsia="nl-NL"/>
         </w:rPr>
       </w:pPr>
-      <w:hyperlink r:id="rId11" w:tooltip="Forward secrecy" w:history="1">
-        <w:r>
-          <w:rPr>
-            <w:rFonts w:eastAsia="Times New Roman" w:cs="Times New Roman"/>
-            <w:color w:val="0000FF"/>
-            <w:sz w:val="24"/>
-            <w:szCs w:val="24"/>
-            <w:u w:val="single"/>
-            <w:lang w:val="en-US" w:eastAsia="nl-NL"/>
-          </w:rPr>
-          <w:t>Forward secrecy</w:t>
-        </w:r>
-      </w:hyperlink>
+      <w:r>
+        <w:fldChar w:fldCharType="begin"/>
+      </w:r>
+      <w:r>
+        <w:rPr>
+          <w:lang w:val="en-US"/>
+        </w:rPr>
+        <w:instrText xml:space="preserve"> HYPERLINK "https://en.wikipedia.org/wiki/Forward_secrecy" \o "Forward secrecy" </w:instrText>
+      </w:r>
+      <w:r>
+        <w:fldChar w:fldCharType="separate"/>
+      </w:r>
+      <w:r>
+        <w:rPr>
+          <w:rFonts w:eastAsia="Times New Roman" w:cs="Times New Roman"/>
+          <w:color w:val="0000FF"/>
+          <w:sz w:val="24"/>
+          <w:szCs w:val="24"/>
+          <w:u w:val="single"/>
+          <w:lang w:val="en-US" w:eastAsia="nl-NL"/>
+        </w:rPr>
+        <w:t>Forward secrecy</w:t>
+      </w:r>
+      <w:r>
+        <w:rPr>
+          <w:rFonts w:eastAsia="Times New Roman" w:cs="Times New Roman"/>
+          <w:color w:val="0000FF"/>
+          <w:sz w:val="24"/>
+          <w:szCs w:val="24"/>
+          <w:u w:val="single"/>
+          <w:lang w:val="en-US" w:eastAsia="nl-NL"/>
+        </w:rPr>
+        <w:fldChar w:fldCharType="end"/>
+      </w:r>
       <w:r>
         <w:rPr>
           <w:rFonts w:eastAsia="Times New Roman" w:cs="Times New Roman"/>
@@ -3260,19 +3446,40 @@
         </w:rPr>
         <w:t xml:space="preserve">: Messages are only </w:t>
       </w:r>
-      <w:hyperlink r:id="rId12" w:tooltip="Encrypted" w:history="1">
-        <w:r>
-          <w:rPr>
-            <w:rFonts w:eastAsia="Times New Roman" w:cs="Times New Roman"/>
-            <w:color w:val="0000FF"/>
-            <w:sz w:val="24"/>
-            <w:szCs w:val="24"/>
-            <w:u w:val="single"/>
-            <w:lang w:val="en-US" w:eastAsia="nl-NL"/>
-          </w:rPr>
-          <w:t>encrypted</w:t>
-        </w:r>
-      </w:hyperlink>
+      <w:r>
+        <w:fldChar w:fldCharType="begin"/>
+      </w:r>
+      <w:r>
+        <w:rPr>
+          <w:lang w:val="en-US"/>
+        </w:rPr>
+        <w:instrText xml:space="preserve"> HYPERLINK "https://en.wikipedia.org/wiki/Encrypted" \o "Encrypted" </w:instrText>
+      </w:r>
+      <w:r>
+        <w:fldChar w:fldCharType="separate"/>
+      </w:r>
+      <w:r>
+        <w:rPr>
+          <w:rFonts w:eastAsia="Times New Roman" w:cs="Times New Roman"/>
+          <w:color w:val="0000FF"/>
+          <w:sz w:val="24"/>
+          <w:szCs w:val="24"/>
+          <w:u w:val="single"/>
+          <w:lang w:val="en-US" w:eastAsia="nl-NL"/>
+        </w:rPr>
+        <w:t>encrypted</w:t>
+      </w:r>
+      <w:r>
+        <w:rPr>
+          <w:rFonts w:eastAsia="Times New Roman" w:cs="Times New Roman"/>
+          <w:color w:val="0000FF"/>
+          <w:sz w:val="24"/>
+          <w:szCs w:val="24"/>
+          <w:u w:val="single"/>
+          <w:lang w:val="en-US" w:eastAsia="nl-NL"/>
+        </w:rPr>
+        <w:fldChar w:fldCharType="end"/>
+      </w:r>
       <w:r>
         <w:rPr>
           <w:rFonts w:eastAsia="Times New Roman" w:cs="Times New Roman"/>
@@ -3282,19 +3489,40 @@
         </w:rPr>
         <w:t xml:space="preserve"> with temporary per-message </w:t>
       </w:r>
-      <w:hyperlink r:id="rId13" w:tooltip="Advanced Encryption Standard" w:history="1">
-        <w:r>
-          <w:rPr>
-            <w:rFonts w:eastAsia="Times New Roman" w:cs="Times New Roman"/>
-            <w:color w:val="0000FF"/>
-            <w:sz w:val="24"/>
-            <w:szCs w:val="24"/>
-            <w:u w:val="single"/>
-            <w:lang w:val="en-US" w:eastAsia="nl-NL"/>
-          </w:rPr>
-          <w:t>AES</w:t>
-        </w:r>
-      </w:hyperlink>
+      <w:r>
+        <w:fldChar w:fldCharType="begin"/>
+      </w:r>
+      <w:r>
+        <w:rPr>
+          <w:lang w:val="en-US"/>
+        </w:rPr>
+        <w:instrText xml:space="preserve"> HYPERLINK "https://en.wikipedia.org/wiki/Advanced_Encryption_Standard" \o "Advanced Encryption Standard" </w:instrText>
+      </w:r>
+      <w:r>
+        <w:fldChar w:fldCharType="separate"/>
+      </w:r>
+      <w:r>
+        <w:rPr>
+          <w:rFonts w:eastAsia="Times New Roman" w:cs="Times New Roman"/>
+          <w:color w:val="0000FF"/>
+          <w:sz w:val="24"/>
+          <w:szCs w:val="24"/>
+          <w:u w:val="single"/>
+          <w:lang w:val="en-US" w:eastAsia="nl-NL"/>
+        </w:rPr>
+        <w:t>AES</w:t>
+      </w:r>
+      <w:r>
+        <w:rPr>
+          <w:rFonts w:eastAsia="Times New Roman" w:cs="Times New Roman"/>
+          <w:color w:val="0000FF"/>
+          <w:sz w:val="24"/>
+          <w:szCs w:val="24"/>
+          <w:u w:val="single"/>
+          <w:lang w:val="en-US" w:eastAsia="nl-NL"/>
+        </w:rPr>
+        <w:fldChar w:fldCharType="end"/>
+      </w:r>
       <w:r>
         <w:rPr>
           <w:rFonts w:eastAsia="Times New Roman" w:cs="Times New Roman"/>
@@ -3304,56 +3532,108 @@
         </w:rPr>
         <w:t xml:space="preserve"> keys, negotiated using the </w:t>
       </w:r>
-      <w:hyperlink r:id="rId14" w:tooltip="Diffie-Hellman key exchange" w:history="1">
-        <w:proofErr w:type="spellStart"/>
-        <w:r>
-          <w:rPr>
-            <w:rFonts w:eastAsia="Times New Roman" w:cs="Times New Roman"/>
-            <w:color w:val="0000FF"/>
-            <w:sz w:val="24"/>
-            <w:szCs w:val="24"/>
-            <w:u w:val="single"/>
-            <w:lang w:val="en-US" w:eastAsia="nl-NL"/>
-          </w:rPr>
-          <w:t>Diffie</w:t>
-        </w:r>
-        <w:proofErr w:type="spellEnd"/>
-        <w:r>
-          <w:rPr>
-            <w:rFonts w:eastAsia="Times New Roman" w:cs="Times New Roman"/>
-            <w:color w:val="0000FF"/>
-            <w:sz w:val="24"/>
-            <w:szCs w:val="24"/>
-            <w:u w:val="single"/>
-            <w:lang w:val="en-US" w:eastAsia="nl-NL"/>
-          </w:rPr>
-          <w:t>-Hellman key exchange</w:t>
-        </w:r>
-      </w:hyperlink>
-      <w:r>
-        <w:rPr>
-          <w:rFonts w:eastAsia="Times New Roman" w:cs="Times New Roman"/>
-          <w:sz w:val="24"/>
-          <w:szCs w:val="24"/>
-          <w:lang w:val="en-US" w:eastAsia="nl-NL"/>
-        </w:rPr>
-        <w:t xml:space="preserve"> protocol. The compromise of any long-lived cryptographic keys does not compromise any previous conversations, even if an attacker is in possession of </w:t>
-      </w:r>
-      <w:hyperlink r:id="rId15" w:tooltip="Ciphertext" w:history="1">
-        <w:proofErr w:type="spellStart"/>
-        <w:r>
-          <w:rPr>
-            <w:rFonts w:eastAsia="Times New Roman" w:cs="Times New Roman"/>
-            <w:color w:val="0000FF"/>
-            <w:sz w:val="24"/>
-            <w:szCs w:val="24"/>
-            <w:u w:val="single"/>
-            <w:lang w:val="en-US" w:eastAsia="nl-NL"/>
-          </w:rPr>
-          <w:t>ciphertexts</w:t>
-        </w:r>
-        <w:proofErr w:type="spellEnd"/>
-      </w:hyperlink>
+      <w:r>
+        <w:fldChar w:fldCharType="begin"/>
+      </w:r>
+      <w:r>
+        <w:rPr>
+          <w:lang w:val="en-US"/>
+        </w:rPr>
+        <w:instrText xml:space="preserve"> HYPERLINK "https://en.wikipedia.org/wiki/Diffie-Hellman_key_exchange" \o "Diffie-Hellman key exchange" </w:instrText>
+      </w:r>
+      <w:r>
+        <w:fldChar w:fldCharType="separate"/>
+      </w:r>
+      <w:proofErr w:type="spellStart"/>
+      <w:r>
+        <w:rPr>
+          <w:rFonts w:eastAsia="Times New Roman" w:cs="Times New Roman"/>
+          <w:color w:val="0000FF"/>
+          <w:sz w:val="24"/>
+          <w:szCs w:val="24"/>
+          <w:u w:val="single"/>
+          <w:lang w:val="en-US" w:eastAsia="nl-NL"/>
+        </w:rPr>
+        <w:t>Diffie</w:t>
+      </w:r>
+      <w:proofErr w:type="spellEnd"/>
+      <w:r>
+        <w:rPr>
+          <w:rFonts w:eastAsia="Times New Roman" w:cs="Times New Roman"/>
+          <w:color w:val="0000FF"/>
+          <w:sz w:val="24"/>
+          <w:szCs w:val="24"/>
+          <w:u w:val="single"/>
+          <w:lang w:val="en-US" w:eastAsia="nl-NL"/>
+        </w:rPr>
+        <w:t>-Hellman key exchange</w:t>
+      </w:r>
+      <w:r>
+        <w:rPr>
+          <w:rFonts w:eastAsia="Times New Roman" w:cs="Times New Roman"/>
+          <w:color w:val="0000FF"/>
+          <w:sz w:val="24"/>
+          <w:szCs w:val="24"/>
+          <w:u w:val="single"/>
+          <w:lang w:val="en-US" w:eastAsia="nl-NL"/>
+        </w:rPr>
+        <w:fldChar w:fldCharType="end"/>
+      </w:r>
+      <w:r>
+        <w:rPr>
+          <w:rFonts w:eastAsia="Times New Roman" w:cs="Times New Roman"/>
+          <w:sz w:val="24"/>
+          <w:szCs w:val="24"/>
+          <w:lang w:val="en-US" w:eastAsia="nl-NL"/>
+        </w:rPr>
+        <w:t xml:space="preserve"> protocol. The compromise of </w:t>
+      </w:r>
+      <w:r>
+        <w:rPr>
+          <w:rFonts w:eastAsia="Times New Roman" w:cs="Times New Roman"/>
+          <w:sz w:val="24"/>
+          <w:szCs w:val="24"/>
+          <w:lang w:val="en-US" w:eastAsia="nl-NL"/>
+        </w:rPr>
+        <w:lastRenderedPageBreak/>
+        <w:t xml:space="preserve">any long-lived cryptographic keys does not compromise any previous conversations, even if an attacker is in possession of </w:t>
+      </w:r>
+      <w:r>
+        <w:fldChar w:fldCharType="begin"/>
+      </w:r>
+      <w:r>
+        <w:rPr>
+          <w:lang w:val="en-US"/>
+        </w:rPr>
+        <w:instrText xml:space="preserve"> HYPERLINK "https://en.wikipedia.org/wiki/Ciphertext" \o "Ciphertext" </w:instrText>
+      </w:r>
+      <w:r>
+        <w:fldChar w:fldCharType="separate"/>
+      </w:r>
+      <w:proofErr w:type="spellStart"/>
+      <w:r>
+        <w:rPr>
+          <w:rFonts w:eastAsia="Times New Roman" w:cs="Times New Roman"/>
+          <w:color w:val="0000FF"/>
+          <w:sz w:val="24"/>
+          <w:szCs w:val="24"/>
+          <w:u w:val="single"/>
+          <w:lang w:val="en-US" w:eastAsia="nl-NL"/>
+        </w:rPr>
+        <w:t>ciphertexts</w:t>
+      </w:r>
+      <w:proofErr w:type="spellEnd"/>
+      <w:r>
+        <w:rPr>
+          <w:rFonts w:eastAsia="Times New Roman" w:cs="Times New Roman"/>
+          <w:color w:val="0000FF"/>
+          <w:sz w:val="24"/>
+          <w:szCs w:val="24"/>
+          <w:u w:val="single"/>
+          <w:lang w:val="en-US" w:eastAsia="nl-NL"/>
+        </w:rPr>
+        <w:fldChar w:fldCharType="end"/>
+      </w:r>
       <w:r>
         <w:rPr>
           <w:rFonts w:eastAsia="Times New Roman" w:cs="Times New Roman"/>
@@ -3378,19 +3658,40 @@
           <w:lang w:val="en-US" w:eastAsia="nl-NL"/>
         </w:rPr>
       </w:pPr>
-      <w:hyperlink r:id="rId16" w:tooltip="Deniable authentication" w:history="1">
-        <w:r>
-          <w:rPr>
-            <w:rFonts w:eastAsia="Times New Roman" w:cs="Times New Roman"/>
-            <w:color w:val="0000FF"/>
-            <w:sz w:val="24"/>
-            <w:szCs w:val="24"/>
-            <w:u w:val="single"/>
-            <w:lang w:val="en-US" w:eastAsia="nl-NL"/>
-          </w:rPr>
-          <w:t>Deniable authentication</w:t>
-        </w:r>
-      </w:hyperlink>
+      <w:r>
+        <w:fldChar w:fldCharType="begin"/>
+      </w:r>
+      <w:r>
+        <w:rPr>
+          <w:lang w:val="en-US"/>
+        </w:rPr>
+        <w:instrText xml:space="preserve"> HYPERLINK "https://en.wikipedia.org/wiki/Deniable_authentication" \o "Deniable authentication" </w:instrText>
+      </w:r>
+      <w:r>
+        <w:fldChar w:fldCharType="separate"/>
+      </w:r>
+      <w:r>
+        <w:rPr>
+          <w:rFonts w:eastAsia="Times New Roman" w:cs="Times New Roman"/>
+          <w:color w:val="0000FF"/>
+          <w:sz w:val="24"/>
+          <w:szCs w:val="24"/>
+          <w:u w:val="single"/>
+          <w:lang w:val="en-US" w:eastAsia="nl-NL"/>
+        </w:rPr>
+        <w:t>Deniable authentication</w:t>
+      </w:r>
+      <w:r>
+        <w:rPr>
+          <w:rFonts w:eastAsia="Times New Roman" w:cs="Times New Roman"/>
+          <w:color w:val="0000FF"/>
+          <w:sz w:val="24"/>
+          <w:szCs w:val="24"/>
+          <w:u w:val="single"/>
+          <w:lang w:val="en-US" w:eastAsia="nl-NL"/>
+        </w:rPr>
+        <w:fldChar w:fldCharType="end"/>
+      </w:r>
       <w:r>
         <w:rPr>
           <w:rFonts w:eastAsia="Times New Roman" w:cs="Times New Roman"/>
@@ -3400,19 +3701,40 @@
         </w:rPr>
         <w:t xml:space="preserve">: Messages in a conversation do not have </w:t>
       </w:r>
-      <w:hyperlink r:id="rId17" w:tooltip="Digital signature" w:history="1">
-        <w:r>
-          <w:rPr>
-            <w:rFonts w:eastAsia="Times New Roman" w:cs="Times New Roman"/>
-            <w:color w:val="0000FF"/>
-            <w:sz w:val="24"/>
-            <w:szCs w:val="24"/>
-            <w:u w:val="single"/>
-            <w:lang w:val="en-US" w:eastAsia="nl-NL"/>
-          </w:rPr>
-          <w:t>digital signatures</w:t>
-        </w:r>
-      </w:hyperlink>
+      <w:r>
+        <w:fldChar w:fldCharType="begin"/>
+      </w:r>
+      <w:r>
+        <w:rPr>
+          <w:lang w:val="en-US"/>
+        </w:rPr>
+        <w:instrText xml:space="preserve"> HYPERLINK "https://en.wikipedia.org/wiki/Digital_signature" \o "Digital signature" </w:instrText>
+      </w:r>
+      <w:r>
+        <w:fldChar w:fldCharType="separate"/>
+      </w:r>
+      <w:r>
+        <w:rPr>
+          <w:rFonts w:eastAsia="Times New Roman" w:cs="Times New Roman"/>
+          <w:color w:val="0000FF"/>
+          <w:sz w:val="24"/>
+          <w:szCs w:val="24"/>
+          <w:u w:val="single"/>
+          <w:lang w:val="en-US" w:eastAsia="nl-NL"/>
+        </w:rPr>
+        <w:t>digital signatures</w:t>
+      </w:r>
+      <w:r>
+        <w:rPr>
+          <w:rFonts w:eastAsia="Times New Roman" w:cs="Times New Roman"/>
+          <w:color w:val="0000FF"/>
+          <w:sz w:val="24"/>
+          <w:szCs w:val="24"/>
+          <w:u w:val="single"/>
+          <w:lang w:val="en-US" w:eastAsia="nl-NL"/>
+        </w:rPr>
+        <w:fldChar w:fldCharType="end"/>
+      </w:r>
       <w:r>
         <w:rPr>
           <w:rFonts w:eastAsia="Times New Roman" w:cs="Times New Roman"/>
@@ -3436,7 +3758,7 @@
           <w:lang w:val="en-US" w:eastAsia="nl-NL"/>
         </w:rPr>
       </w:pPr>
-      <w:bookmarkStart w:id="3" w:name="_Toc434743965"/>
+      <w:bookmarkStart w:id="3" w:name="_Toc434829953"/>
       <w:r>
         <w:rPr>
           <w:rFonts w:eastAsia="Times New Roman" w:cs="Times New Roman"/>
@@ -3469,19 +3791,40 @@
         </w:rPr>
         <w:t xml:space="preserve">As of OTR 3.1, the protocol supports mutual authentication of users using a shared secret through the </w:t>
       </w:r>
-      <w:hyperlink r:id="rId18" w:tooltip="Socialist millionaire" w:history="1">
-        <w:r>
-          <w:rPr>
-            <w:rFonts w:eastAsia="Times New Roman" w:cs="Times New Roman"/>
-            <w:color w:val="0000FF"/>
-            <w:sz w:val="24"/>
-            <w:szCs w:val="24"/>
-            <w:u w:val="single"/>
-            <w:lang w:val="en-US" w:eastAsia="nl-NL"/>
-          </w:rPr>
-          <w:t>socialist millionaire</w:t>
-        </w:r>
-      </w:hyperlink>
+      <w:r>
+        <w:fldChar w:fldCharType="begin"/>
+      </w:r>
+      <w:r>
+        <w:rPr>
+          <w:lang w:val="en-US"/>
+        </w:rPr>
+        <w:instrText xml:space="preserve"> HYPERLINK "https://en.wikipedia.org/wiki/Socialist_millionaire" \o "Socialist millionaire" </w:instrText>
+      </w:r>
+      <w:r>
+        <w:fldChar w:fldCharType="separate"/>
+      </w:r>
+      <w:r>
+        <w:rPr>
+          <w:rFonts w:eastAsia="Times New Roman" w:cs="Times New Roman"/>
+          <w:color w:val="0000FF"/>
+          <w:sz w:val="24"/>
+          <w:szCs w:val="24"/>
+          <w:u w:val="single"/>
+          <w:lang w:val="en-US" w:eastAsia="nl-NL"/>
+        </w:rPr>
+        <w:t>socialist millionaire</w:t>
+      </w:r>
+      <w:r>
+        <w:rPr>
+          <w:rFonts w:eastAsia="Times New Roman" w:cs="Times New Roman"/>
+          <w:color w:val="0000FF"/>
+          <w:sz w:val="24"/>
+          <w:szCs w:val="24"/>
+          <w:u w:val="single"/>
+          <w:lang w:val="en-US" w:eastAsia="nl-NL"/>
+        </w:rPr>
+        <w:fldChar w:fldCharType="end"/>
+      </w:r>
       <w:r>
         <w:rPr>
           <w:rFonts w:eastAsia="Times New Roman" w:cs="Times New Roman"/>
@@ -3491,19 +3834,40 @@
         </w:rPr>
         <w:t xml:space="preserve"> protocol. This feature makes it possible for users to verify the identity of the remote party and avoid a </w:t>
       </w:r>
-      <w:hyperlink r:id="rId19" w:tooltip="Man-in-the-middle attack" w:history="1">
-        <w:r>
-          <w:rPr>
-            <w:rFonts w:eastAsia="Times New Roman" w:cs="Times New Roman"/>
-            <w:color w:val="0000FF"/>
-            <w:sz w:val="24"/>
-            <w:szCs w:val="24"/>
-            <w:u w:val="single"/>
-            <w:lang w:val="en-US" w:eastAsia="nl-NL"/>
-          </w:rPr>
-          <w:t>man-in-the-middle attack</w:t>
-        </w:r>
-      </w:hyperlink>
+      <w:r>
+        <w:fldChar w:fldCharType="begin"/>
+      </w:r>
+      <w:r>
+        <w:rPr>
+          <w:lang w:val="en-US"/>
+        </w:rPr>
+        <w:instrText xml:space="preserve"> HYPERLINK "https://en.wikipedia.org/wiki/Man-in-the-middle_attack" \o "Man-in-the-middle attack" </w:instrText>
+      </w:r>
+      <w:r>
+        <w:fldChar w:fldCharType="separate"/>
+      </w:r>
+      <w:r>
+        <w:rPr>
+          <w:rFonts w:eastAsia="Times New Roman" w:cs="Times New Roman"/>
+          <w:color w:val="0000FF"/>
+          <w:sz w:val="24"/>
+          <w:szCs w:val="24"/>
+          <w:u w:val="single"/>
+          <w:lang w:val="en-US" w:eastAsia="nl-NL"/>
+        </w:rPr>
+        <w:t>man-in-the-middle attack</w:t>
+      </w:r>
+      <w:r>
+        <w:rPr>
+          <w:rFonts w:eastAsia="Times New Roman" w:cs="Times New Roman"/>
+          <w:color w:val="0000FF"/>
+          <w:sz w:val="24"/>
+          <w:szCs w:val="24"/>
+          <w:u w:val="single"/>
+          <w:lang w:val="en-US" w:eastAsia="nl-NL"/>
+        </w:rPr>
+        <w:fldChar w:fldCharType="end"/>
+      </w:r>
       <w:r>
         <w:rPr>
           <w:rFonts w:eastAsia="Times New Roman" w:cs="Times New Roman"/>
@@ -3513,19 +3877,40 @@
         </w:rPr>
         <w:t xml:space="preserve"> without the inconvenience of manually comparing </w:t>
       </w:r>
-      <w:hyperlink r:id="rId20" w:tooltip="Public key fingerprint" w:history="1">
-        <w:r>
-          <w:rPr>
-            <w:rFonts w:eastAsia="Times New Roman" w:cs="Times New Roman"/>
-            <w:color w:val="0000FF"/>
-            <w:sz w:val="24"/>
-            <w:szCs w:val="24"/>
-            <w:u w:val="single"/>
-            <w:lang w:val="en-US" w:eastAsia="nl-NL"/>
-          </w:rPr>
-          <w:t>public key fingerprints</w:t>
-        </w:r>
-      </w:hyperlink>
+      <w:r>
+        <w:fldChar w:fldCharType="begin"/>
+      </w:r>
+      <w:r>
+        <w:rPr>
+          <w:lang w:val="en-US"/>
+        </w:rPr>
+        <w:instrText xml:space="preserve"> HYPERLINK "https://en.wikipedia.org/wiki/Public_key_fingerprint" \o "Public key fingerprint" </w:instrText>
+      </w:r>
+      <w:r>
+        <w:fldChar w:fldCharType="separate"/>
+      </w:r>
+      <w:r>
+        <w:rPr>
+          <w:rFonts w:eastAsia="Times New Roman" w:cs="Times New Roman"/>
+          <w:color w:val="0000FF"/>
+          <w:sz w:val="24"/>
+          <w:szCs w:val="24"/>
+          <w:u w:val="single"/>
+          <w:lang w:val="en-US" w:eastAsia="nl-NL"/>
+        </w:rPr>
+        <w:t>public key fingerprints</w:t>
+      </w:r>
+      <w:r>
+        <w:rPr>
+          <w:rFonts w:eastAsia="Times New Roman" w:cs="Times New Roman"/>
+          <w:color w:val="0000FF"/>
+          <w:sz w:val="24"/>
+          <w:szCs w:val="24"/>
+          <w:u w:val="single"/>
+          <w:lang w:val="en-US" w:eastAsia="nl-NL"/>
+        </w:rPr>
+        <w:fldChar w:fldCharType="end"/>
+      </w:r>
       <w:r>
         <w:rPr>
           <w:rFonts w:eastAsia="Times New Roman" w:cs="Times New Roman"/>
@@ -3552,7 +3937,7 @@
           <w:rFonts w:asciiTheme="minorHAnsi" w:hAnsiTheme="minorHAnsi"/>
         </w:rPr>
       </w:pPr>
-      <w:bookmarkStart w:id="4" w:name="_Toc434743966"/>
+      <w:bookmarkStart w:id="4" w:name="_Toc434829954"/>
       <w:r>
         <w:rPr>
           <w:rFonts w:asciiTheme="minorHAnsi" w:hAnsiTheme="minorHAnsi"/>
@@ -3631,7 +4016,7 @@
                     </pic:cNvPicPr>
                   </pic:nvPicPr>
                   <pic:blipFill>
-                    <a:blip r:embed="rId21">
+                    <a:blip r:embed="rId7">
                       <a:extLst>
                         <a:ext uri="{28A0092B-C50C-407E-A947-70E740481C1C}">
                           <a14:useLocalDpi xmlns:a14="http://schemas.microsoft.com/office/drawing/2010/main" val="0"/>
@@ -3665,7 +4050,7 @@
     </w:p>
     <w:p/>
     <w:p>
-      <w:bookmarkStart w:id="5" w:name="_Toc434743967"/>
+      <w:bookmarkStart w:id="5" w:name="_Toc434829955"/>
       <w:r>
         <w:rPr>
           <w:rStyle w:val="Kop1Char"/>
@@ -3725,7 +4110,7 @@
                     </pic:cNvPicPr>
                   </pic:nvPicPr>
                   <pic:blipFill>
-                    <a:blip r:embed="rId22">
+                    <a:blip r:embed="rId8">
                       <a:extLst>
                         <a:ext uri="{28A0092B-C50C-407E-A947-70E740481C1C}">
                           <a14:useLocalDpi xmlns:a14="http://schemas.microsoft.com/office/drawing/2010/main" val="0"/>
@@ -3856,7 +4241,7 @@
                     </pic:cNvPicPr>
                   </pic:nvPicPr>
                   <pic:blipFill>
-                    <a:blip r:embed="rId23">
+                    <a:blip r:embed="rId9">
                       <a:extLst>
                         <a:ext uri="{28A0092B-C50C-407E-A947-70E740481C1C}">
                           <a14:useLocalDpi xmlns:a14="http://schemas.microsoft.com/office/drawing/2010/main" val="0"/>
@@ -3924,7 +4309,7 @@
                     </pic:cNvPicPr>
                   </pic:nvPicPr>
                   <pic:blipFill>
-                    <a:blip r:embed="rId24">
+                    <a:blip r:embed="rId10">
                       <a:extLst>
                         <a:ext uri="{28A0092B-C50C-407E-A947-70E740481C1C}">
                           <a14:useLocalDpi xmlns:a14="http://schemas.microsoft.com/office/drawing/2010/main" val="0"/>
@@ -4013,7 +4398,7 @@
                     </pic:cNvPicPr>
                   </pic:nvPicPr>
                   <pic:blipFill>
-                    <a:blip r:embed="rId25">
+                    <a:blip r:embed="rId11">
                       <a:extLst>
                         <a:ext uri="{28A0092B-C50C-407E-A947-70E740481C1C}">
                           <a14:useLocalDpi xmlns:a14="http://schemas.microsoft.com/office/drawing/2010/main" val="0"/>
@@ -4074,7 +4459,7 @@
                     </pic:cNvPicPr>
                   </pic:nvPicPr>
                   <pic:blipFill>
-                    <a:blip r:embed="rId26">
+                    <a:blip r:embed="rId12">
                       <a:extLst>
                         <a:ext uri="{28A0092B-C50C-407E-A947-70E740481C1C}">
                           <a14:useLocalDpi xmlns:a14="http://schemas.microsoft.com/office/drawing/2010/main" val="0"/>
@@ -4163,7 +4548,7 @@
                     </pic:cNvPicPr>
                   </pic:nvPicPr>
                   <pic:blipFill>
-                    <a:blip r:embed="rId23">
+                    <a:blip r:embed="rId9">
                       <a:extLst>
                         <a:ext uri="{28A0092B-C50C-407E-A947-70E740481C1C}">
                           <a14:useLocalDpi xmlns:a14="http://schemas.microsoft.com/office/drawing/2010/main" val="0"/>
@@ -4224,7 +4609,7 @@
                     </pic:cNvPicPr>
                   </pic:nvPicPr>
                   <pic:blipFill>
-                    <a:blip r:embed="rId24">
+                    <a:blip r:embed="rId10">
                       <a:extLst>
                         <a:ext uri="{28A0092B-C50C-407E-A947-70E740481C1C}">
                           <a14:useLocalDpi xmlns:a14="http://schemas.microsoft.com/office/drawing/2010/main" val="0"/>
@@ -4285,7 +4670,7 @@
                     </pic:cNvPicPr>
                   </pic:nvPicPr>
                   <pic:blipFill>
-                    <a:blip r:embed="rId27">
+                    <a:blip r:embed="rId13">
                       <a:extLst>
                         <a:ext uri="{28A0092B-C50C-407E-A947-70E740481C1C}">
                           <a14:useLocalDpi xmlns:a14="http://schemas.microsoft.com/office/drawing/2010/main" val="0"/>
@@ -4332,7 +4717,7 @@
           <w:rFonts w:asciiTheme="minorHAnsi" w:hAnsiTheme="minorHAnsi"/>
         </w:rPr>
       </w:pPr>
-      <w:bookmarkStart w:id="6" w:name="_Toc434743968"/>
+      <w:bookmarkStart w:id="6" w:name="_Toc434829956"/>
       <w:r>
         <w:rPr>
           <w:rFonts w:asciiTheme="minorHAnsi" w:hAnsiTheme="minorHAnsi"/>
@@ -4471,7 +4856,7 @@
           <w:lang w:eastAsia="nl-NL"/>
         </w:rPr>
       </w:pPr>
-      <w:bookmarkStart w:id="7" w:name="_Toc434743969"/>
+      <w:bookmarkStart w:id="7" w:name="_Toc434829957"/>
       <w:r>
         <w:rPr>
           <w:rFonts w:eastAsia="Times New Roman" w:cs="Times New Roman"/>
@@ -4525,7 +4910,7 @@
         </w:rPr>
         <w:t xml:space="preserve"> toe te passen wordt eerst de te vercijferen tekst in blokken opgedeeld. Deze blokken worden vervolgens in </w:t>
       </w:r>
-      <w:hyperlink r:id="rId28" w:tooltip="Matrix (wiskunde)" w:history="1">
+      <w:hyperlink r:id="rId14" w:tooltip="Matrix (wiskunde)" w:history="1">
         <w:r>
           <w:rPr>
             <w:rFonts w:eastAsia="Times New Roman" w:cs="Times New Roman"/>
@@ -4687,7 +5072,7 @@
         </w:rPr>
         <w:t xml:space="preserve">De sleutel wordt ook in blokken opgedeeld en in een </w:t>
       </w:r>
-      <w:hyperlink r:id="rId29" w:tooltip="Matrix (wiskunde)" w:history="1">
+      <w:hyperlink r:id="rId15" w:tooltip="Matrix (wiskunde)" w:history="1">
         <w:r>
           <w:rPr>
             <w:rFonts w:eastAsia="Times New Roman" w:cs="Times New Roman"/>
@@ -4697,7 +5082,29 @@
             <w:u w:val="single"/>
             <w:lang w:eastAsia="nl-NL"/>
           </w:rPr>
-          <w:t>matrixvorm</w:t>
+          <w:t>matri</w:t>
+        </w:r>
+        <w:r>
+          <w:rPr>
+            <w:rFonts w:eastAsia="Times New Roman" w:cs="Times New Roman"/>
+            <w:color w:val="0000FF"/>
+            <w:sz w:val="24"/>
+            <w:szCs w:val="24"/>
+            <w:u w:val="single"/>
+            <w:lang w:eastAsia="nl-NL"/>
+          </w:rPr>
+          <w:t>x</w:t>
+        </w:r>
+        <w:r>
+          <w:rPr>
+            <w:rFonts w:eastAsia="Times New Roman" w:cs="Times New Roman"/>
+            <w:color w:val="0000FF"/>
+            <w:sz w:val="24"/>
+            <w:szCs w:val="24"/>
+            <w:u w:val="single"/>
+            <w:lang w:eastAsia="nl-NL"/>
+          </w:rPr>
+          <w:t>vorm</w:t>
         </w:r>
       </w:hyperlink>
       <w:r>
@@ -4735,7 +5142,7 @@
                     </pic:cNvPicPr>
                   </pic:nvPicPr>
                   <pic:blipFill>
-                    <a:blip r:embed="rId30">
+                    <a:blip r:embed="rId16">
                       <a:extLst>
                         <a:ext uri="{28A0092B-C50C-407E-A947-70E740481C1C}">
                           <a14:useLocalDpi xmlns:a14="http://schemas.microsoft.com/office/drawing/2010/main" val="0"/>
@@ -4801,7 +5208,7 @@
                     </pic:cNvPicPr>
                   </pic:nvPicPr>
                   <pic:blipFill>
-                    <a:blip r:embed="rId31">
+                    <a:blip r:embed="rId17">
                       <a:extLst>
                         <a:ext uri="{28A0092B-C50C-407E-A947-70E740481C1C}">
                           <a14:useLocalDpi xmlns:a14="http://schemas.microsoft.com/office/drawing/2010/main" val="0"/>
@@ -5398,7 +5805,7 @@
         </w:rPr>
         <w:t xml:space="preserve">Om een blok te vercijferen wordt eerst het blok met een </w:t>
       </w:r>
-      <w:hyperlink r:id="rId32" w:tooltip="XOR" w:history="1">
+      <w:hyperlink r:id="rId18" w:tooltip="XOR" w:history="1">
         <w:r>
           <w:rPr>
             <w:rFonts w:eastAsia="Times New Roman" w:cs="Times New Roman"/>
@@ -5423,11 +5830,71 @@
     </w:p>
     <w:p>
       <w:pPr>
-        <w:pStyle w:val="Kop1"/>
-        <w:rPr>
-          <w:rFonts w:asciiTheme="minorHAnsi" w:hAnsiTheme="minorHAnsi"/>
-        </w:rPr>
-      </w:pPr>
+        <w:spacing w:before="100" w:beforeAutospacing="1" w:after="100" w:afterAutospacing="1" w:line="240" w:lineRule="auto"/>
+        <w:rPr>
+          <w:rFonts w:eastAsia="Times New Roman" w:cs="Times New Roman"/>
+          <w:sz w:val="24"/>
+          <w:szCs w:val="24"/>
+          <w:lang w:eastAsia="nl-NL"/>
+        </w:rPr>
+      </w:pPr>
+      <w:r>
+        <w:rPr>
+          <w:noProof/>
+          <w:lang w:eastAsia="nl-NL"/>
+        </w:rPr>
+        <w:lastRenderedPageBreak/>
+        <w:drawing>
+          <wp:inline distT="0" distB="0" distL="0" distR="0">
+            <wp:extent cx="5722620" cy="2301240"/>
+            <wp:effectExtent l="0" t="0" r="0" b="0"/>
+            <wp:docPr id="106" name="Afbeelding 106" descr="CBC encryption.svg"/>
+            <wp:cNvGraphicFramePr>
+              <a:graphicFrameLocks xmlns:a="http://schemas.openxmlformats.org/drawingml/2006/main" noChangeAspect="1"/>
+            </wp:cNvGraphicFramePr>
+            <a:graphic xmlns:a="http://schemas.openxmlformats.org/drawingml/2006/main">
+              <a:graphicData uri="http://schemas.openxmlformats.org/drawingml/2006/picture">
+                <pic:pic xmlns:pic="http://schemas.openxmlformats.org/drawingml/2006/picture">
+                  <pic:nvPicPr>
+                    <pic:cNvPr id="0" name="Picture 1" descr="CBC encryption.svg"/>
+                    <pic:cNvPicPr>
+                      <a:picLocks noChangeAspect="1" noChangeArrowheads="1"/>
+                    </pic:cNvPicPr>
+                  </pic:nvPicPr>
+                  <pic:blipFill>
+                    <a:blip r:embed="rId19">
+                      <a:extLst>
+                        <a:ext uri="{28A0092B-C50C-407E-A947-70E740481C1C}">
+                          <a14:useLocalDpi xmlns:a14="http://schemas.microsoft.com/office/drawing/2010/main" val="0"/>
+                        </a:ext>
+                      </a:extLst>
+                    </a:blip>
+                    <a:srcRect/>
+                    <a:stretch>
+                      <a:fillRect/>
+                    </a:stretch>
+                  </pic:blipFill>
+                  <pic:spPr bwMode="auto">
+                    <a:xfrm>
+                      <a:off x="0" y="0"/>
+                      <a:ext cx="5722620" cy="2301240"/>
+                    </a:xfrm>
+                    <a:prstGeom prst="rect">
+                      <a:avLst/>
+                    </a:prstGeom>
+                    <a:noFill/>
+                    <a:ln>
+                      <a:noFill/>
+                    </a:ln>
+                  </pic:spPr>
+                </pic:pic>
+              </a:graphicData>
+            </a:graphic>
+          </wp:inline>
+        </w:drawing>
+      </w:r>
+      <w:bookmarkStart w:id="8" w:name="_GoBack"/>
+      <w:bookmarkEnd w:id="8"/>
     </w:p>
     <w:p>
       <w:pPr>
@@ -5452,14 +5919,22 @@
           <w:rFonts w:asciiTheme="minorHAnsi" w:hAnsiTheme="minorHAnsi"/>
         </w:rPr>
       </w:pPr>
-      <w:bookmarkStart w:id="8" w:name="_Toc434743970"/>
-      <w:r>
+    </w:p>
+    <w:p>
+      <w:pPr>
+        <w:pStyle w:val="Kop1"/>
         <w:rPr>
           <w:rFonts w:asciiTheme="minorHAnsi" w:hAnsiTheme="minorHAnsi"/>
         </w:rPr>
+      </w:pPr>
+      <w:bookmarkStart w:id="9" w:name="_Toc434829958"/>
+      <w:r>
+        <w:rPr>
+          <w:rFonts w:asciiTheme="minorHAnsi" w:hAnsiTheme="minorHAnsi"/>
+        </w:rPr>
         <w:t>RSA is een asymmetrisch encryptiealgoritme</w:t>
       </w:r>
-      <w:bookmarkEnd w:id="8"/>
+      <w:bookmarkEnd w:id="9"/>
     </w:p>
     <w:p>
       <w:pPr>
@@ -5474,7 +5949,7 @@
           <w:lang w:eastAsia="nl-NL"/>
         </w:rPr>
       </w:pPr>
-      <w:bookmarkStart w:id="9" w:name="_Toc434743971"/>
+      <w:bookmarkStart w:id="10" w:name="_Toc434829959"/>
       <w:r>
         <w:rPr>
           <w:rFonts w:eastAsia="Times New Roman" w:cs="Times New Roman"/>
@@ -5486,7 +5961,7 @@
         </w:rPr>
         <w:t>Werking</w:t>
       </w:r>
-      <w:bookmarkEnd w:id="9"/>
+      <w:bookmarkEnd w:id="10"/>
     </w:p>
     <w:p>
       <w:pPr>
@@ -5501,7 +5976,7 @@
           <w:lang w:eastAsia="nl-NL"/>
         </w:rPr>
       </w:pPr>
-      <w:bookmarkStart w:id="10" w:name="_Toc434743972"/>
+      <w:bookmarkStart w:id="11" w:name="_Toc434829960"/>
       <w:r>
         <w:rPr>
           <w:rFonts w:eastAsia="Times New Roman" w:cs="Times New Roman"/>
@@ -5513,7 +5988,7 @@
         </w:rPr>
         <w:t>Sleutels</w:t>
       </w:r>
-      <w:bookmarkEnd w:id="10"/>
+      <w:bookmarkEnd w:id="11"/>
     </w:p>
     <w:p>
       <w:pPr>
@@ -5534,7 +6009,7 @@
         </w:rPr>
         <w:t xml:space="preserve">Veronderstel dat </w:t>
       </w:r>
-      <w:hyperlink r:id="rId33" w:tooltip="Alice en Bob" w:history="1">
+      <w:hyperlink r:id="rId20" w:tooltip="Alice en Bob" w:history="1">
         <w:r>
           <w:rPr>
             <w:rFonts w:eastAsia="Times New Roman" w:cs="Times New Roman"/>
@@ -5556,7 +6031,7 @@
         </w:rPr>
         <w:t xml:space="preserve"> ervoor wil zorgen dat </w:t>
       </w:r>
-      <w:hyperlink r:id="rId34" w:tooltip="Alice en Bob" w:history="1">
+      <w:hyperlink r:id="rId21" w:tooltip="Alice en Bob" w:history="1">
         <w:r>
           <w:rPr>
             <w:rFonts w:eastAsia="Times New Roman" w:cs="Times New Roman"/>
@@ -5578,7 +6053,7 @@
         </w:rPr>
         <w:t xml:space="preserve"> haar een persoonlijk bericht kan zenden over een onveilig medium (</w:t>
       </w:r>
-      <w:hyperlink r:id="rId35" w:tooltip="Telefonie" w:history="1">
+      <w:hyperlink r:id="rId22" w:tooltip="Telefonie" w:history="1">
         <w:r>
           <w:rPr>
             <w:rFonts w:eastAsia="Times New Roman" w:cs="Times New Roman"/>
@@ -5600,7 +6075,7 @@
         </w:rPr>
         <w:t xml:space="preserve">, </w:t>
       </w:r>
-      <w:hyperlink r:id="rId36" w:tooltip="Internet" w:history="1">
+      <w:hyperlink r:id="rId23" w:tooltip="Internet" w:history="1">
         <w:r>
           <w:rPr>
             <w:rFonts w:eastAsia="Times New Roman" w:cs="Times New Roman"/>
@@ -5686,7 +6161,7 @@
         </w:rPr>
         <w:t xml:space="preserve">Kies twee grote </w:t>
       </w:r>
-      <w:hyperlink r:id="rId37" w:tooltip="Priemgetal" w:history="1">
+      <w:hyperlink r:id="rId24" w:tooltip="Priemgetal" w:history="1">
         <w:r>
           <w:rPr>
             <w:rFonts w:eastAsia="Times New Roman" w:cs="Times New Roman"/>
@@ -5852,7 +6327,7 @@
         </w:rPr>
         <w:t xml:space="preserve">) , dat </w:t>
       </w:r>
-      <w:hyperlink r:id="rId38" w:tooltip="Relatief priem" w:history="1">
+      <w:hyperlink r:id="rId25" w:tooltip="Relatief priem" w:history="1">
         <w:r>
           <w:rPr>
             <w:rFonts w:eastAsia="Times New Roman" w:cs="Times New Roman"/>
@@ -5978,7 +6453,7 @@
         </w:rPr>
         <w:t xml:space="preserve"> </w:t>
       </w:r>
-      <w:hyperlink r:id="rId39" w:tooltip="Modulair rekenen" w:history="1">
+      <w:hyperlink r:id="rId26" w:tooltip="Modulair rekenen" w:history="1">
         <w:proofErr w:type="spellStart"/>
         <w:r>
           <w:rPr>
@@ -6130,7 +6605,7 @@
         </w:rPr>
         <w:t xml:space="preserve">(Stappen 2 en 3 kunnen uitgevoerd worden met het </w:t>
       </w:r>
-      <w:hyperlink r:id="rId40" w:tooltip="Uitgebreid Euclidisch algoritme" w:history="1">
+      <w:hyperlink r:id="rId27" w:tooltip="Uitgebreid Euclidisch algoritme" w:history="1">
         <w:r>
           <w:rPr>
             <w:rFonts w:eastAsia="Times New Roman" w:cs="Times New Roman"/>
@@ -6152,7 +6627,7 @@
         </w:rPr>
         <w:t xml:space="preserve">; zie </w:t>
       </w:r>
-      <w:hyperlink r:id="rId41" w:tooltip="Modulair rekenen" w:history="1">
+      <w:hyperlink r:id="rId28" w:tooltip="Modulair rekenen" w:history="1">
         <w:r>
           <w:rPr>
             <w:rFonts w:eastAsia="Times New Roman" w:cs="Times New Roman"/>
@@ -6319,7 +6794,7 @@
           <w:lang w:eastAsia="nl-NL"/>
         </w:rPr>
       </w:pPr>
-      <w:bookmarkStart w:id="11" w:name="_Toc434743973"/>
+      <w:bookmarkStart w:id="12" w:name="_Toc434829961"/>
       <w:r>
         <w:rPr>
           <w:rFonts w:eastAsia="Times New Roman" w:cs="Times New Roman"/>
@@ -6331,7 +6806,7 @@
         </w:rPr>
         <w:t>Versleutelen</w:t>
       </w:r>
-      <w:bookmarkEnd w:id="11"/>
+      <w:bookmarkEnd w:id="12"/>
     </w:p>
     <w:p>
       <w:pPr>
@@ -6350,6 +6825,7 @@
           <w:szCs w:val="24"/>
           <w:lang w:eastAsia="nl-NL"/>
         </w:rPr>
+        <w:lastRenderedPageBreak/>
         <w:t xml:space="preserve">Veronderstel dat Bob een bericht </w:t>
       </w:r>
       <w:r>
@@ -6412,7 +6888,7 @@
         </w:rPr>
         <w:t xml:space="preserve"> (publieke sleutel), want die heeft Alice hem gezonden. Hij zet de </w:t>
       </w:r>
-      <w:hyperlink r:id="rId42" w:tooltip="Klare tekst" w:history="1">
+      <w:hyperlink r:id="rId29" w:tooltip="Klare tekst" w:history="1">
         <w:r>
           <w:rPr>
             <w:rFonts w:eastAsia="Times New Roman" w:cs="Times New Roman"/>
@@ -6494,7 +6970,7 @@
         </w:rPr>
         <w:t xml:space="preserve">, gebruik makend van een eerder afgesproken, omkeerbaar protocol. Bijvoorbeeld, elk teken in een bericht kan worden omgezet in zijn </w:t>
       </w:r>
-      <w:hyperlink r:id="rId43" w:tooltip="ASCII (Tekenset)" w:history="1">
+      <w:hyperlink r:id="rId30" w:tooltip="ASCII (Tekenset)" w:history="1">
         <w:r>
           <w:rPr>
             <w:rFonts w:eastAsia="Times New Roman" w:cs="Times New Roman"/>
@@ -6536,7 +7012,7 @@
         </w:rPr>
         <w:t xml:space="preserve"> worden opgesplitst en elk stuk afzonderlijk vercijferd. Dan berekent hij de </w:t>
       </w:r>
-      <w:hyperlink r:id="rId44" w:tooltip="Cijfertekst" w:history="1">
+      <w:hyperlink r:id="rId31" w:tooltip="Cijfertekst" w:history="1">
         <w:r>
           <w:rPr>
             <w:rFonts w:eastAsia="Times New Roman" w:cs="Times New Roman"/>
@@ -6616,7 +7092,7 @@
                     </pic:cNvPicPr>
                   </pic:nvPicPr>
                   <pic:blipFill>
-                    <a:blip r:embed="rId45">
+                    <a:blip r:embed="rId32">
                       <a:extLst>
                         <a:ext uri="{28A0092B-C50C-407E-A947-70E740481C1C}">
                           <a14:useLocalDpi xmlns:a14="http://schemas.microsoft.com/office/drawing/2010/main" val="0"/>
@@ -6667,7 +7143,7 @@
         </w:rPr>
         <w:t xml:space="preserve">Dit kan snel gedaan worden door </w:t>
       </w:r>
-      <w:hyperlink r:id="rId46" w:tooltip="Machtsverheffing door kwadrateren" w:history="1">
+      <w:hyperlink r:id="rId33" w:tooltip="Machtsverheffing door kwadrateren" w:history="1">
         <w:r>
           <w:rPr>
             <w:rFonts w:eastAsia="Times New Roman" w:cs="Times New Roman"/>
@@ -6723,7 +7199,7 @@
           <w:lang w:eastAsia="nl-NL"/>
         </w:rPr>
       </w:pPr>
-      <w:bookmarkStart w:id="12" w:name="_Toc434743974"/>
+      <w:bookmarkStart w:id="13" w:name="_Toc434829962"/>
       <w:r>
         <w:rPr>
           <w:rFonts w:eastAsia="Times New Roman" w:cs="Times New Roman"/>
@@ -6735,7 +7211,7 @@
         </w:rPr>
         <w:t>Ontcijferen</w:t>
       </w:r>
-      <w:bookmarkEnd w:id="12"/>
+      <w:bookmarkEnd w:id="13"/>
     </w:p>
     <w:p>
       <w:pPr>
@@ -6754,7 +7230,6 @@
           <w:szCs w:val="24"/>
           <w:lang w:eastAsia="nl-NL"/>
         </w:rPr>
-        <w:lastRenderedPageBreak/>
         <w:t xml:space="preserve">Alice ontvangt </w:t>
       </w:r>
       <w:r>
@@ -6875,7 +7350,7 @@
                     </pic:cNvPicPr>
                   </pic:nvPicPr>
                   <pic:blipFill>
-                    <a:blip r:embed="rId47">
+                    <a:blip r:embed="rId34">
                       <a:extLst>
                         <a:ext uri="{28A0092B-C50C-407E-A947-70E740481C1C}">
                           <a14:useLocalDpi xmlns:a14="http://schemas.microsoft.com/office/drawing/2010/main" val="0"/>
@@ -7084,7 +7559,7 @@
                     </pic:cNvPicPr>
                   </pic:nvPicPr>
                   <pic:blipFill>
-                    <a:blip r:embed="rId48">
+                    <a:blip r:embed="rId35">
                       <a:extLst>
                         <a:ext uri="{28A0092B-C50C-407E-A947-70E740481C1C}">
                           <a14:useLocalDpi xmlns:a14="http://schemas.microsoft.com/office/drawing/2010/main" val="0"/>
@@ -7255,7 +7730,7 @@
         </w:rPr>
         <w:t xml:space="preserve">-1)= 1. </w:t>
       </w:r>
-      <w:hyperlink r:id="rId49" w:tooltip="Fermats kleine stelling" w:history="1">
+      <w:hyperlink r:id="rId36" w:tooltip="Fermats kleine stelling" w:history="1">
         <w:r>
           <w:rPr>
             <w:rFonts w:eastAsia="Times New Roman" w:cs="Times New Roman"/>
@@ -7315,7 +7790,7 @@
                     </pic:cNvPicPr>
                   </pic:nvPicPr>
                   <pic:blipFill>
-                    <a:blip r:embed="rId50">
+                    <a:blip r:embed="rId37">
                       <a:extLst>
                         <a:ext uri="{28A0092B-C50C-407E-A947-70E740481C1C}">
                           <a14:useLocalDpi xmlns:a14="http://schemas.microsoft.com/office/drawing/2010/main" val="0"/>
@@ -7381,7 +7856,7 @@
                     </pic:cNvPicPr>
                   </pic:nvPicPr>
                   <pic:blipFill>
-                    <a:blip r:embed="rId51">
+                    <a:blip r:embed="rId38">
                       <a:extLst>
                         <a:ext uri="{28A0092B-C50C-407E-A947-70E740481C1C}">
                           <a14:useLocalDpi xmlns:a14="http://schemas.microsoft.com/office/drawing/2010/main" val="0"/>
@@ -7530,7 +8005,7 @@
                     </pic:cNvPicPr>
                   </pic:nvPicPr>
                   <pic:blipFill>
-                    <a:blip r:embed="rId52">
+                    <a:blip r:embed="rId39">
                       <a:extLst>
                         <a:ext uri="{28A0092B-C50C-407E-A947-70E740481C1C}">
                           <a14:useLocalDpi xmlns:a14="http://schemas.microsoft.com/office/drawing/2010/main" val="0"/>
@@ -7575,7 +8050,7 @@
           <w:lang w:eastAsia="nl-NL"/>
         </w:rPr>
       </w:pPr>
-      <w:bookmarkStart w:id="13" w:name="_Toc434743975"/>
+      <w:bookmarkStart w:id="14" w:name="_Toc434829963"/>
       <w:r>
         <w:rPr>
           <w:rFonts w:eastAsia="Times New Roman" w:cs="Times New Roman"/>
@@ -7587,7 +8062,7 @@
         </w:rPr>
         <w:t>Voorbeeld</w:t>
       </w:r>
-      <w:bookmarkEnd w:id="13"/>
+      <w:bookmarkEnd w:id="14"/>
     </w:p>
     <w:p>
       <w:pPr>
@@ -7634,7 +8109,7 @@
                     </pic:cNvPicPr>
                   </pic:nvPicPr>
                   <pic:blipFill>
-                    <a:blip r:embed="rId53">
+                    <a:blip r:embed="rId40">
                       <a:extLst>
                         <a:ext uri="{28A0092B-C50C-407E-A947-70E740481C1C}">
                           <a14:useLocalDpi xmlns:a14="http://schemas.microsoft.com/office/drawing/2010/main" val="0"/>
@@ -7700,7 +8175,7 @@
                     </pic:cNvPicPr>
                   </pic:nvPicPr>
                   <pic:blipFill>
-                    <a:blip r:embed="rId54">
+                    <a:blip r:embed="rId41">
                       <a:extLst>
                         <a:ext uri="{28A0092B-C50C-407E-A947-70E740481C1C}">
                           <a14:useLocalDpi xmlns:a14="http://schemas.microsoft.com/office/drawing/2010/main" val="0"/>
@@ -7766,7 +8241,7 @@
                     </pic:cNvPicPr>
                   </pic:nvPicPr>
                   <pic:blipFill>
-                    <a:blip r:embed="rId55">
+                    <a:blip r:embed="rId42">
                       <a:extLst>
                         <a:ext uri="{28A0092B-C50C-407E-A947-70E740481C1C}">
                           <a14:useLocalDpi xmlns:a14="http://schemas.microsoft.com/office/drawing/2010/main" val="0"/>
@@ -7832,7 +8307,7 @@
                     </pic:cNvPicPr>
                   </pic:nvPicPr>
                   <pic:blipFill>
-                    <a:blip r:embed="rId56">
+                    <a:blip r:embed="rId43">
                       <a:extLst>
                         <a:ext uri="{28A0092B-C50C-407E-A947-70E740481C1C}">
                           <a14:useLocalDpi xmlns:a14="http://schemas.microsoft.com/office/drawing/2010/main" val="0"/>
@@ -7898,7 +8373,7 @@
                     </pic:cNvPicPr>
                   </pic:nvPicPr>
                   <pic:blipFill>
-                    <a:blip r:embed="rId57">
+                    <a:blip r:embed="rId44">
                       <a:extLst>
                         <a:ext uri="{28A0092B-C50C-407E-A947-70E740481C1C}">
                           <a14:useLocalDpi xmlns:a14="http://schemas.microsoft.com/office/drawing/2010/main" val="0"/>
@@ -7964,7 +8439,7 @@
                     </pic:cNvPicPr>
                   </pic:nvPicPr>
                   <pic:blipFill>
-                    <a:blip r:embed="rId58">
+                    <a:blip r:embed="rId45">
                       <a:extLst>
                         <a:ext uri="{28A0092B-C50C-407E-A947-70E740481C1C}">
                           <a14:useLocalDpi xmlns:a14="http://schemas.microsoft.com/office/drawing/2010/main" val="0"/>
@@ -8042,7 +8517,7 @@
                     </pic:cNvPicPr>
                   </pic:nvPicPr>
                   <pic:blipFill>
-                    <a:blip r:embed="rId59">
+                    <a:blip r:embed="rId46">
                       <a:extLst>
                         <a:ext uri="{28A0092B-C50C-407E-A947-70E740481C1C}">
                           <a14:useLocalDpi xmlns:a14="http://schemas.microsoft.com/office/drawing/2010/main" val="0"/>
@@ -8131,7 +8606,7 @@
                     </pic:cNvPicPr>
                   </pic:nvPicPr>
                   <pic:blipFill>
-                    <a:blip r:embed="rId60">
+                    <a:blip r:embed="rId47">
                       <a:extLst>
                         <a:ext uri="{28A0092B-C50C-407E-A947-70E740481C1C}">
                           <a14:useLocalDpi xmlns:a14="http://schemas.microsoft.com/office/drawing/2010/main" val="0"/>
@@ -8180,6 +8655,7 @@
           <w:szCs w:val="24"/>
           <w:lang w:eastAsia="nl-NL"/>
         </w:rPr>
+        <w:lastRenderedPageBreak/>
         <w:t>De codetekst bevat dus het karakter met de ASCII-code 254 (þ). Om de tekst vervolgens te decoderen met de geheime sleutel, krijgen we:</w:t>
       </w:r>
     </w:p>
@@ -8220,7 +8696,7 @@
                     </pic:cNvPicPr>
                   </pic:nvPicPr>
                   <pic:blipFill>
-                    <a:blip r:embed="rId61">
+                    <a:blip r:embed="rId48">
                       <a:extLst>
                         <a:ext uri="{28A0092B-C50C-407E-A947-70E740481C1C}">
                           <a14:useLocalDpi xmlns:a14="http://schemas.microsoft.com/office/drawing/2010/main" val="0"/>
@@ -8265,7 +8741,7 @@
           <w:lang w:eastAsia="nl-NL"/>
         </w:rPr>
       </w:pPr>
-      <w:bookmarkStart w:id="14" w:name="_Toc434743976"/>
+      <w:bookmarkStart w:id="15" w:name="_Toc434829964"/>
       <w:r>
         <w:rPr>
           <w:rFonts w:eastAsia="Times New Roman" w:cs="Times New Roman"/>
@@ -8277,7 +8753,7 @@
         </w:rPr>
         <w:t>Ondertekenen</w:t>
       </w:r>
-      <w:bookmarkEnd w:id="14"/>
+      <w:bookmarkEnd w:id="15"/>
     </w:p>
     <w:p>
       <w:pPr>
@@ -8298,7 +8774,7 @@
         </w:rPr>
         <w:t xml:space="preserve">RSA kan ook worden gebruikt om een bericht te </w:t>
       </w:r>
-      <w:hyperlink r:id="rId62" w:tooltip="Digitale handtekening" w:history="1">
+      <w:hyperlink r:id="rId49" w:tooltip="Digitale handtekening" w:history="1">
         <w:r>
           <w:rPr>
             <w:rFonts w:eastAsia="Times New Roman" w:cs="Times New Roman"/>
@@ -8320,7 +8796,7 @@
         </w:rPr>
         <w:t xml:space="preserve">. Veronderstel dat Alice een ondertekend bericht wil zenden naar Bob. Ze berekent dan een </w:t>
       </w:r>
-      <w:hyperlink r:id="rId63" w:tooltip="Hashfunctie" w:history="1">
+      <w:hyperlink r:id="rId50" w:tooltip="Hashfunctie" w:history="1">
         <w:proofErr w:type="spellStart"/>
         <w:r>
           <w:rPr>
@@ -8420,7 +8896,7 @@
           <w:lang w:val="en"/>
         </w:rPr>
       </w:pPr>
-      <w:bookmarkStart w:id="15" w:name="_Toc434743977"/>
+      <w:bookmarkStart w:id="16" w:name="_Toc434829965"/>
       <w:r>
         <w:rPr>
           <w:rFonts w:asciiTheme="minorHAnsi" w:hAnsiTheme="minorHAnsi"/>
@@ -8428,7 +8904,7 @@
         </w:rPr>
         <w:t>Message authentication code</w:t>
       </w:r>
-      <w:bookmarkEnd w:id="15"/>
+      <w:bookmarkEnd w:id="16"/>
     </w:p>
     <w:p>
       <w:pPr>
@@ -8458,7 +8934,7 @@
           <w:lang w:val="en-US"/>
         </w:rPr>
       </w:pPr>
-      <w:bookmarkStart w:id="16" w:name="_Toc434743978"/>
+      <w:bookmarkStart w:id="17" w:name="_Toc434829966"/>
       <w:r>
         <w:rPr>
           <w:rStyle w:val="mw-headline"/>
@@ -8467,7 +8943,7 @@
         </w:rPr>
         <w:t>An Example of Message Authentication Code Algorithm</w:t>
       </w:r>
-      <w:bookmarkEnd w:id="16"/>
+      <w:bookmarkEnd w:id="17"/>
     </w:p>
     <w:p>
       <w:pPr>
@@ -8482,12 +8958,13 @@
           <w:noProof/>
           <w:color w:val="0000FF"/>
         </w:rPr>
+        <w:lastRenderedPageBreak/>
         <w:drawing>
           <wp:inline distT="0" distB="0" distL="0" distR="0">
             <wp:extent cx="6294120" cy="3893820"/>
             <wp:effectExtent l="0" t="0" r="0" b="0"/>
             <wp:docPr id="27" name="Afbeelding 27" descr="MAC.svg">
-              <a:hlinkClick xmlns:a="http://schemas.openxmlformats.org/drawingml/2006/main" r:id="rId64"/>
+              <a:hlinkClick xmlns:a="http://schemas.openxmlformats.org/drawingml/2006/main" r:id="rId51"/>
             </wp:docPr>
             <wp:cNvGraphicFramePr>
               <a:graphicFrameLocks xmlns:a="http://schemas.openxmlformats.org/drawingml/2006/main" noChangeAspect="1"/>
@@ -8497,14 +8974,14 @@
                 <pic:pic xmlns:pic="http://schemas.openxmlformats.org/drawingml/2006/picture">
                   <pic:nvPicPr>
                     <pic:cNvPr id="0" name="Picture 53" descr="MAC.svg">
-                      <a:hlinkClick r:id="rId64"/>
+                      <a:hlinkClick r:id="rId51"/>
                     </pic:cNvPr>
                     <pic:cNvPicPr>
                       <a:picLocks noChangeAspect="1" noChangeArrowheads="1"/>
                     </pic:cNvPicPr>
                   </pic:nvPicPr>
                   <pic:blipFill>
-                    <a:blip r:embed="rId65">
+                    <a:blip r:embed="rId52">
                       <a:extLst>
                         <a:ext uri="{28A0092B-C50C-407E-A947-70E740481C1C}">
                           <a14:useLocalDpi xmlns:a14="http://schemas.microsoft.com/office/drawing/2010/main" val="0"/>
@@ -8567,7 +9044,7 @@
         </w:rPr>
         <w:t xml:space="preserve">However, to allow the receiver to be able to detect </w:t>
       </w:r>
-      <w:hyperlink r:id="rId66" w:tooltip="Replay attack" w:history="1">
+      <w:hyperlink r:id="rId53" w:tooltip="Replay attack" w:history="1">
         <w:r>
           <w:rPr>
             <w:rStyle w:val="Hyperlink"/>
@@ -8593,16 +9070,15 @@
           <w:lang w:val="en"/>
         </w:rPr>
       </w:pPr>
-      <w:bookmarkStart w:id="17" w:name="_Toc434743979"/>
+      <w:bookmarkStart w:id="18" w:name="_Toc434829967"/>
       <w:r>
         <w:rPr>
           <w:rFonts w:asciiTheme="minorHAnsi" w:hAnsiTheme="minorHAnsi"/>
           <w:lang w:val="en"/>
         </w:rPr>
-        <w:lastRenderedPageBreak/>
         <w:t>Digital Signature Algorithm</w:t>
       </w:r>
-      <w:bookmarkEnd w:id="17"/>
+      <w:bookmarkEnd w:id="18"/>
     </w:p>
     <w:p>
       <w:pPr>
@@ -8617,7 +9093,7 @@
           <w:lang w:val="en-US" w:eastAsia="nl-NL"/>
         </w:rPr>
       </w:pPr>
-      <w:bookmarkStart w:id="18" w:name="_Toc434743980"/>
+      <w:bookmarkStart w:id="19" w:name="_Toc434829968"/>
       <w:r>
         <w:rPr>
           <w:rFonts w:eastAsia="Times New Roman" w:cs="Times New Roman"/>
@@ -8629,7 +9105,7 @@
         </w:rPr>
         <w:t>Key generation</w:t>
       </w:r>
-      <w:bookmarkEnd w:id="18"/>
+      <w:bookmarkEnd w:id="19"/>
     </w:p>
     <w:p>
       <w:pPr>
@@ -8684,7 +9160,7 @@
           <w:lang w:eastAsia="nl-NL"/>
         </w:rPr>
       </w:pPr>
-      <w:bookmarkStart w:id="19" w:name="_Toc434743981"/>
+      <w:bookmarkStart w:id="20" w:name="_Toc434829969"/>
       <w:r>
         <w:rPr>
           <w:rFonts w:eastAsia="Times New Roman" w:cs="Times New Roman"/>
@@ -8708,7 +9184,7 @@
         </w:rPr>
         <w:t>generation</w:t>
       </w:r>
-      <w:bookmarkEnd w:id="19"/>
+      <w:bookmarkEnd w:id="20"/>
       <w:proofErr w:type="spellEnd"/>
     </w:p>
     <w:p>
@@ -8732,9 +9208,10 @@
           <w:szCs w:val="24"/>
           <w:lang w:val="en-US" w:eastAsia="nl-NL"/>
         </w:rPr>
+        <w:lastRenderedPageBreak/>
         <w:t xml:space="preserve">Choose an approved </w:t>
       </w:r>
-      <w:hyperlink r:id="rId67" w:tooltip="Cryptographic hash function" w:history="1">
+      <w:hyperlink r:id="rId54" w:tooltip="Cryptographic hash function" w:history="1">
         <w:r>
           <w:rPr>
             <w:rFonts w:eastAsia="Times New Roman" w:cs="Times New Roman"/>
@@ -8796,7 +9273,7 @@
         </w:rPr>
         <w:t xml:space="preserve"> was always </w:t>
       </w:r>
-      <w:hyperlink r:id="rId68" w:tooltip="SHA-1" w:history="1">
+      <w:hyperlink r:id="rId55" w:tooltip="SHA-1" w:history="1">
         <w:r>
           <w:rPr>
             <w:rFonts w:eastAsia="Times New Roman" w:cs="Times New Roman"/>
@@ -8818,7 +9295,7 @@
         </w:rPr>
         <w:t xml:space="preserve">, but the stronger </w:t>
       </w:r>
-      <w:hyperlink r:id="rId69" w:tooltip="SHA-2" w:history="1">
+      <w:hyperlink r:id="rId56" w:tooltip="SHA-2" w:history="1">
         <w:r>
           <w:rPr>
             <w:rFonts w:eastAsia="Times New Roman" w:cs="Times New Roman"/>
@@ -8840,7 +9317,7 @@
         </w:rPr>
         <w:t xml:space="preserve"> hash functions are approved for use in the current DSS.</w:t>
       </w:r>
-      <w:hyperlink r:id="rId70" w:anchor="cite_note-FIPS-186-4-5" w:history="1">
+      <w:hyperlink r:id="rId57" w:anchor="cite_note-FIPS-186-4-5" w:history="1">
         <w:r>
           <w:rPr>
             <w:rFonts w:eastAsia="Times New Roman" w:cs="Times New Roman"/>
@@ -8854,7 +9331,7 @@
           <w:t>[5]</w:t>
         </w:r>
       </w:hyperlink>
-      <w:hyperlink r:id="rId71" w:anchor="cite_note-FIPS-180-4-9" w:history="1">
+      <w:hyperlink r:id="rId58" w:anchor="cite_note-FIPS-180-4-9" w:history="1">
         <w:r>
           <w:rPr>
             <w:rFonts w:eastAsia="Times New Roman" w:cs="Times New Roman"/>
@@ -8941,7 +9418,7 @@
         </w:rPr>
         <w:t xml:space="preserve">. This is the primary measure of the </w:t>
       </w:r>
-      <w:hyperlink r:id="rId72" w:tooltip="Cryptographic strength" w:history="1">
+      <w:hyperlink r:id="rId59" w:tooltip="Cryptographic strength" w:history="1">
         <w:r>
           <w:rPr>
             <w:rFonts w:eastAsia="Times New Roman" w:cs="Times New Roman"/>
@@ -9003,7 +9480,7 @@
         </w:rPr>
         <w:t>.</w:t>
       </w:r>
-      <w:hyperlink r:id="rId73" w:anchor="cite_note-10" w:history="1">
+      <w:hyperlink r:id="rId60" w:anchor="cite_note-10" w:history="1">
         <w:r>
           <w:rPr>
             <w:rFonts w:eastAsia="Times New Roman" w:cs="Times New Roman"/>
@@ -9146,7 +9623,7 @@
         </w:rPr>
         <w:t xml:space="preserve"> (3072,256).</w:t>
       </w:r>
-      <w:hyperlink r:id="rId74" w:anchor="cite_note-FIPS-186-3-4" w:history="1">
+      <w:hyperlink r:id="rId61" w:anchor="cite_note-FIPS-186-3-4" w:history="1">
         <w:r>
           <w:rPr>
             <w:rFonts w:eastAsia="Times New Roman" w:cs="Times New Roman"/>
@@ -9392,7 +9869,7 @@
         </w:rPr>
         <w:t xml:space="preserve">, a number whose </w:t>
       </w:r>
-      <w:hyperlink r:id="rId75" w:tooltip="Multiplicative order" w:history="1">
+      <w:hyperlink r:id="rId62" w:tooltip="Multiplicative order" w:history="1">
         <w:r>
           <w:rPr>
             <w:rFonts w:eastAsia="Times New Roman" w:cs="Times New Roman"/>
@@ -9792,7 +10269,7 @@
           <w:lang w:val="en-US" w:eastAsia="nl-NL"/>
         </w:rPr>
       </w:pPr>
-      <w:bookmarkStart w:id="20" w:name="_Toc434743982"/>
+      <w:bookmarkStart w:id="21" w:name="_Toc434829970"/>
       <w:r>
         <w:rPr>
           <w:rFonts w:eastAsia="Times New Roman" w:cs="Times New Roman"/>
@@ -9804,7 +10281,7 @@
         </w:rPr>
         <w:t>Per-user keys</w:t>
       </w:r>
-      <w:bookmarkEnd w:id="20"/>
+      <w:bookmarkEnd w:id="21"/>
     </w:p>
     <w:p>
       <w:pPr>
@@ -10180,7 +10657,7 @@
         </w:rPr>
         <w:t xml:space="preserve">There exist efficient algorithms for computing the </w:t>
       </w:r>
-      <w:hyperlink r:id="rId76" w:tooltip="Modular exponentiation" w:history="1">
+      <w:hyperlink r:id="rId63" w:tooltip="Modular exponentiation" w:history="1">
         <w:r>
           <w:rPr>
             <w:rFonts w:eastAsia="Times New Roman" w:cs="Times New Roman"/>
@@ -10340,7 +10817,7 @@
         </w:rPr>
         <w:t xml:space="preserve">, such as </w:t>
       </w:r>
-      <w:hyperlink r:id="rId77" w:tooltip="Exponentiation by squaring" w:history="1">
+      <w:hyperlink r:id="rId64" w:tooltip="Exponentiation by squaring" w:history="1">
         <w:r>
           <w:rPr>
             <w:rFonts w:eastAsia="Times New Roman" w:cs="Times New Roman"/>
@@ -10376,7 +10853,7 @@
           <w:lang w:val="en-US" w:eastAsia="nl-NL"/>
         </w:rPr>
       </w:pPr>
-      <w:bookmarkStart w:id="21" w:name="_Toc434743983"/>
+      <w:bookmarkStart w:id="22" w:name="_Toc434829971"/>
       <w:r>
         <w:rPr>
           <w:rFonts w:eastAsia="Times New Roman" w:cs="Times New Roman"/>
@@ -10388,7 +10865,7 @@
         </w:rPr>
         <w:t>Signing</w:t>
       </w:r>
-      <w:bookmarkEnd w:id="21"/>
+      <w:bookmarkEnd w:id="22"/>
     </w:p>
     <w:p>
       <w:pPr>
@@ -10435,7 +10912,7 @@
                     </pic:cNvPicPr>
                   </pic:nvPicPr>
                   <pic:blipFill>
-                    <a:blip r:embed="rId78">
+                    <a:blip r:embed="rId65">
                       <a:extLst>
                         <a:ext uri="{28A0092B-C50C-407E-A947-70E740481C1C}">
                           <a14:useLocalDpi xmlns:a14="http://schemas.microsoft.com/office/drawing/2010/main" val="0"/>
@@ -10501,7 +10978,7 @@
                     </pic:cNvPicPr>
                   </pic:nvPicPr>
                   <pic:blipFill>
-                    <a:blip r:embed="rId79">
+                    <a:blip r:embed="rId66">
                       <a:extLst>
                         <a:ext uri="{28A0092B-C50C-407E-A947-70E740481C1C}">
                           <a14:useLocalDpi xmlns:a14="http://schemas.microsoft.com/office/drawing/2010/main" val="0"/>
@@ -10591,7 +11068,7 @@
                     </pic:cNvPicPr>
                   </pic:nvPicPr>
                   <pic:blipFill>
-                    <a:blip r:embed="rId80">
+                    <a:blip r:embed="rId67">
                       <a:extLst>
                         <a:ext uri="{28A0092B-C50C-407E-A947-70E740481C1C}">
                           <a14:useLocalDpi xmlns:a14="http://schemas.microsoft.com/office/drawing/2010/main" val="0"/>
@@ -10657,7 +11134,7 @@
                     </pic:cNvPicPr>
                   </pic:nvPicPr>
                   <pic:blipFill>
-                    <a:blip r:embed="rId81">
+                    <a:blip r:embed="rId68">
                       <a:extLst>
                         <a:ext uri="{28A0092B-C50C-407E-A947-70E740481C1C}">
                           <a14:useLocalDpi xmlns:a14="http://schemas.microsoft.com/office/drawing/2010/main" val="0"/>
@@ -10711,7 +11188,6 @@
           <w:szCs w:val="24"/>
           <w:lang w:eastAsia="nl-NL"/>
         </w:rPr>
-        <w:lastRenderedPageBreak/>
         <w:t>Calculate</w:t>
       </w:r>
       <w:proofErr w:type="spellEnd"/>
@@ -10750,7 +11226,7 @@
                     </pic:cNvPicPr>
                   </pic:nvPicPr>
                   <pic:blipFill>
-                    <a:blip r:embed="rId82">
+                    <a:blip r:embed="rId69">
                       <a:extLst>
                         <a:ext uri="{28A0092B-C50C-407E-A947-70E740481C1C}">
                           <a14:useLocalDpi xmlns:a14="http://schemas.microsoft.com/office/drawing/2010/main" val="0"/>
@@ -10831,7 +11307,7 @@
                     </pic:cNvPicPr>
                   </pic:nvPicPr>
                   <pic:blipFill>
-                    <a:blip r:embed="rId83">
+                    <a:blip r:embed="rId70">
                       <a:extLst>
                         <a:ext uri="{28A0092B-C50C-407E-A947-70E740481C1C}">
                           <a14:useLocalDpi xmlns:a14="http://schemas.microsoft.com/office/drawing/2010/main" val="0"/>
@@ -10897,7 +11373,7 @@
                     </pic:cNvPicPr>
                   </pic:nvPicPr>
                   <pic:blipFill>
-                    <a:blip r:embed="rId80">
+                    <a:blip r:embed="rId67">
                       <a:extLst>
                         <a:ext uri="{28A0092B-C50C-407E-A947-70E740481C1C}">
                           <a14:useLocalDpi xmlns:a14="http://schemas.microsoft.com/office/drawing/2010/main" val="0"/>
@@ -10989,7 +11465,7 @@
                     </pic:cNvPicPr>
                   </pic:nvPicPr>
                   <pic:blipFill>
-                    <a:blip r:embed="rId84">
+                    <a:blip r:embed="rId71">
                       <a:extLst>
                         <a:ext uri="{28A0092B-C50C-407E-A947-70E740481C1C}">
                           <a14:useLocalDpi xmlns:a14="http://schemas.microsoft.com/office/drawing/2010/main" val="0"/>
@@ -11070,7 +11546,7 @@
                     </pic:cNvPicPr>
                   </pic:nvPicPr>
                   <pic:blipFill>
-                    <a:blip r:embed="rId85">
+                    <a:blip r:embed="rId72">
                       <a:extLst>
                         <a:ext uri="{28A0092B-C50C-407E-A947-70E740481C1C}">
                           <a14:useLocalDpi xmlns:a14="http://schemas.microsoft.com/office/drawing/2010/main" val="0"/>
@@ -11136,7 +11612,7 @@
                     </pic:cNvPicPr>
                   </pic:nvPicPr>
                   <pic:blipFill>
-                    <a:blip r:embed="rId80">
+                    <a:blip r:embed="rId67">
                       <a:extLst>
                         <a:ext uri="{28A0092B-C50C-407E-A947-70E740481C1C}">
                           <a14:useLocalDpi xmlns:a14="http://schemas.microsoft.com/office/drawing/2010/main" val="0"/>
@@ -11237,7 +11713,7 @@
                     </pic:cNvPicPr>
                   </pic:nvPicPr>
                   <pic:blipFill>
-                    <a:blip r:embed="rId86">
+                    <a:blip r:embed="rId73">
                       <a:extLst>
                         <a:ext uri="{28A0092B-C50C-407E-A947-70E740481C1C}">
                           <a14:useLocalDpi xmlns:a14="http://schemas.microsoft.com/office/drawing/2010/main" val="0"/>
@@ -11314,7 +11790,7 @@
                     </pic:cNvPicPr>
                   </pic:nvPicPr>
                   <pic:blipFill>
-                    <a:blip r:embed="rId87">
+                    <a:blip r:embed="rId74">
                       <a:extLst>
                         <a:ext uri="{28A0092B-C50C-407E-A947-70E740481C1C}">
                           <a14:useLocalDpi xmlns:a14="http://schemas.microsoft.com/office/drawing/2010/main" val="0"/>
@@ -11352,9 +11828,19 @@
           <w:szCs w:val="24"/>
           <w:lang w:val="en-US" w:eastAsia="nl-NL"/>
         </w:rPr>
-        <w:t xml:space="preserve">is the second most expensive part, and it may also be computed before the message hash is known. It may be computed using the </w:t>
-      </w:r>
-      <w:hyperlink r:id="rId88" w:tooltip="Extended Euclidean algorithm" w:history="1">
+        <w:t xml:space="preserve">is the second most expensive part, and it may also be computed before the message hash is known. It may </w:t>
+      </w:r>
+      <w:r>
+        <w:rPr>
+          <w:rFonts w:eastAsia="Times New Roman" w:cs="Times New Roman"/>
+          <w:sz w:val="24"/>
+          <w:szCs w:val="24"/>
+          <w:lang w:val="en-US" w:eastAsia="nl-NL"/>
+        </w:rPr>
+        <w:lastRenderedPageBreak/>
+        <w:t xml:space="preserve">be computed using the </w:t>
+      </w:r>
+      <w:hyperlink r:id="rId75" w:tooltip="Extended Euclidean algorithm" w:history="1">
         <w:r>
           <w:rPr>
             <w:rFonts w:eastAsia="Times New Roman" w:cs="Times New Roman"/>
@@ -11376,7 +11862,7 @@
         </w:rPr>
         <w:t xml:space="preserve"> or using </w:t>
       </w:r>
-      <w:hyperlink r:id="rId89" w:tooltip="Fermat's little theorem" w:history="1">
+      <w:hyperlink r:id="rId76" w:tooltip="Fermat's little theorem" w:history="1">
         <w:r>
           <w:rPr>
             <w:rFonts w:eastAsia="Times New Roman" w:cs="Times New Roman"/>
@@ -11424,7 +11910,7 @@
                     </pic:cNvPicPr>
                   </pic:nvPicPr>
                   <pic:blipFill>
-                    <a:blip r:embed="rId90">
+                    <a:blip r:embed="rId77">
                       <a:extLst>
                         <a:ext uri="{28A0092B-C50C-407E-A947-70E740481C1C}">
                           <a14:useLocalDpi xmlns:a14="http://schemas.microsoft.com/office/drawing/2010/main" val="0"/>
@@ -11478,7 +11964,7 @@
           <w:lang w:eastAsia="nl-NL"/>
         </w:rPr>
       </w:pPr>
-      <w:bookmarkStart w:id="22" w:name="_Toc434743984"/>
+      <w:bookmarkStart w:id="23" w:name="_Toc434829972"/>
       <w:proofErr w:type="spellStart"/>
       <w:r>
         <w:rPr>
@@ -11491,7 +11977,7 @@
         </w:rPr>
         <w:t>Verifying</w:t>
       </w:r>
-      <w:bookmarkEnd w:id="22"/>
+      <w:bookmarkEnd w:id="23"/>
       <w:proofErr w:type="spellEnd"/>
     </w:p>
     <w:p>
@@ -11543,7 +12029,7 @@
                     </pic:cNvPicPr>
                   </pic:nvPicPr>
                   <pic:blipFill>
-                    <a:blip r:embed="rId91">
+                    <a:blip r:embed="rId78">
                       <a:extLst>
                         <a:ext uri="{28A0092B-C50C-407E-A947-70E740481C1C}">
                           <a14:useLocalDpi xmlns:a14="http://schemas.microsoft.com/office/drawing/2010/main" val="0"/>
@@ -11609,7 +12095,7 @@
                     </pic:cNvPicPr>
                   </pic:nvPicPr>
                   <pic:blipFill>
-                    <a:blip r:embed="rId92">
+                    <a:blip r:embed="rId79">
                       <a:extLst>
                         <a:ext uri="{28A0092B-C50C-407E-A947-70E740481C1C}">
                           <a14:useLocalDpi xmlns:a14="http://schemas.microsoft.com/office/drawing/2010/main" val="0"/>
@@ -11710,7 +12196,7 @@
                     </pic:cNvPicPr>
                   </pic:nvPicPr>
                   <pic:blipFill>
-                    <a:blip r:embed="rId93">
+                    <a:blip r:embed="rId80">
                       <a:extLst>
                         <a:ext uri="{28A0092B-C50C-407E-A947-70E740481C1C}">
                           <a14:useLocalDpi xmlns:a14="http://schemas.microsoft.com/office/drawing/2010/main" val="0"/>
@@ -11802,7 +12288,7 @@
                     </pic:cNvPicPr>
                   </pic:nvPicPr>
                   <pic:blipFill>
-                    <a:blip r:embed="rId94">
+                    <a:blip r:embed="rId81">
                       <a:extLst>
                         <a:ext uri="{28A0092B-C50C-407E-A947-70E740481C1C}">
                           <a14:useLocalDpi xmlns:a14="http://schemas.microsoft.com/office/drawing/2010/main" val="0"/>
@@ -11894,7 +12380,7 @@
                     </pic:cNvPicPr>
                   </pic:nvPicPr>
                   <pic:blipFill>
-                    <a:blip r:embed="rId95">
+                    <a:blip r:embed="rId82">
                       <a:extLst>
                         <a:ext uri="{28A0092B-C50C-407E-A947-70E740481C1C}">
                           <a14:useLocalDpi xmlns:a14="http://schemas.microsoft.com/office/drawing/2010/main" val="0"/>
@@ -11986,7 +12472,7 @@
                     </pic:cNvPicPr>
                   </pic:nvPicPr>
                   <pic:blipFill>
-                    <a:blip r:embed="rId96">
+                    <a:blip r:embed="rId83">
                       <a:extLst>
                         <a:ext uri="{28A0092B-C50C-407E-A947-70E740481C1C}">
                           <a14:useLocalDpi xmlns:a14="http://schemas.microsoft.com/office/drawing/2010/main" val="0"/>
@@ -12067,7 +12553,7 @@
                     </pic:cNvPicPr>
                   </pic:nvPicPr>
                   <pic:blipFill>
-                    <a:blip r:embed="rId97">
+                    <a:blip r:embed="rId84">
                       <a:extLst>
                         <a:ext uri="{28A0092B-C50C-407E-A947-70E740481C1C}">
                           <a14:useLocalDpi xmlns:a14="http://schemas.microsoft.com/office/drawing/2010/main" val="0"/>
@@ -12118,7 +12604,7 @@
         </w:rPr>
         <w:t xml:space="preserve">DSA is similar to the </w:t>
       </w:r>
-      <w:hyperlink r:id="rId98" w:tooltip="ElGamal signature scheme" w:history="1">
+      <w:hyperlink r:id="rId85" w:tooltip="ElGamal signature scheme" w:history="1">
         <w:proofErr w:type="spellStart"/>
         <w:r>
           <w:rPr>
@@ -12167,7 +12653,7 @@
           <w:lang w:val="en-US" w:eastAsia="nl-NL"/>
         </w:rPr>
       </w:pPr>
-      <w:bookmarkStart w:id="23" w:name="_Toc434743985"/>
+      <w:bookmarkStart w:id="24" w:name="_Toc434829973"/>
       <w:r>
         <w:rPr>
           <w:rFonts w:eastAsia="Times New Roman" w:cs="Times New Roman"/>
@@ -12179,7 +12665,7 @@
         </w:rPr>
         <w:t>Correctness of the algorithm</w:t>
       </w:r>
-      <w:bookmarkEnd w:id="23"/>
+      <w:bookmarkEnd w:id="24"/>
     </w:p>
     <w:p>
       <w:pPr>
@@ -12422,7 +12908,7 @@
         </w:rPr>
         <w:t xml:space="preserve">) by </w:t>
       </w:r>
-      <w:hyperlink r:id="rId99" w:tooltip="Fermat's little theorem" w:history="1">
+      <w:hyperlink r:id="rId86" w:tooltip="Fermat's little theorem" w:history="1">
         <w:r>
           <w:rPr>
             <w:rFonts w:eastAsia="Times New Roman" w:cs="Times New Roman"/>
@@ -12613,7 +13099,7 @@
                     </pic:cNvPicPr>
                   </pic:nvPicPr>
                   <pic:blipFill>
-                    <a:blip r:embed="rId100">
+                    <a:blip r:embed="rId87">
                       <a:extLst>
                         <a:ext uri="{28A0092B-C50C-407E-A947-70E740481C1C}">
                           <a14:useLocalDpi xmlns:a14="http://schemas.microsoft.com/office/drawing/2010/main" val="0"/>
@@ -12704,7 +13190,7 @@
                     </pic:cNvPicPr>
                   </pic:nvPicPr>
                   <pic:blipFill>
-                    <a:blip r:embed="rId101">
+                    <a:blip r:embed="rId88">
                       <a:extLst>
                         <a:ext uri="{28A0092B-C50C-407E-A947-70E740481C1C}">
                           <a14:useLocalDpi xmlns:a14="http://schemas.microsoft.com/office/drawing/2010/main" val="0"/>
@@ -12815,7 +13301,6 @@
           <w:szCs w:val="24"/>
           <w:lang w:eastAsia="nl-NL"/>
         </w:rPr>
-        <w:lastRenderedPageBreak/>
         <w:drawing>
           <wp:inline distT="0" distB="0" distL="0" distR="0">
             <wp:extent cx="1760220" cy="822960"/>
@@ -12834,7 +13319,7 @@
                     </pic:cNvPicPr>
                   </pic:nvPicPr>
                   <pic:blipFill>
-                    <a:blip r:embed="rId102">
+                    <a:blip r:embed="rId89">
                       <a:extLst>
                         <a:ext uri="{28A0092B-C50C-407E-A947-70E740481C1C}">
                           <a14:useLocalDpi xmlns:a14="http://schemas.microsoft.com/office/drawing/2010/main" val="0"/>
@@ -12923,7 +13408,7 @@
                     </pic:cNvPicPr>
                   </pic:nvPicPr>
                   <pic:blipFill>
-                    <a:blip r:embed="rId103">
+                    <a:blip r:embed="rId90">
                       <a:extLst>
                         <a:ext uri="{28A0092B-C50C-407E-A947-70E740481C1C}">
                           <a14:useLocalDpi xmlns:a14="http://schemas.microsoft.com/office/drawing/2010/main" val="0"/>
@@ -12977,7 +13462,7 @@
           <w:lang w:val="en"/>
         </w:rPr>
       </w:pPr>
-      <w:bookmarkStart w:id="24" w:name="_Toc434743986"/>
+      <w:bookmarkStart w:id="25" w:name="_Toc434829974"/>
       <w:r>
         <w:rPr>
           <w:rFonts w:asciiTheme="minorHAnsi" w:hAnsiTheme="minorHAnsi"/>
@@ -12992,7 +13477,7 @@
         </w:rPr>
         <w:t>Socialist millionaire</w:t>
       </w:r>
-      <w:bookmarkEnd w:id="24"/>
+      <w:bookmarkEnd w:id="25"/>
     </w:p>
     <w:p>
       <w:pPr>
@@ -13002,7 +13487,7 @@
           <w:lang w:val="en-US"/>
         </w:rPr>
       </w:pPr>
-      <w:bookmarkStart w:id="25" w:name="_Toc434743987"/>
+      <w:bookmarkStart w:id="26" w:name="_Toc434829975"/>
       <w:r>
         <w:rPr>
           <w:rStyle w:val="mw-headline"/>
@@ -13011,7 +13496,7 @@
         </w:rPr>
         <w:t>Off The Record Messaging protocol</w:t>
       </w:r>
-      <w:bookmarkEnd w:id="25"/>
+      <w:bookmarkEnd w:id="26"/>
     </w:p>
     <w:p>
       <w:r>
@@ -13025,7 +13510,7 @@
             <wp:extent cx="2095500" cy="2506980"/>
             <wp:effectExtent l="0" t="0" r="0" b="7620"/>
             <wp:docPr id="105" name="Afbeelding 105" descr="https://upload.wikimedia.org/wikipedia/commons/thumb/8/86/SMP_-_Socialist_Millionaire_Protocol.png/220px-SMP_-_Socialist_Millionaire_Protocol.png">
-              <a:hlinkClick xmlns:a="http://schemas.openxmlformats.org/drawingml/2006/main" r:id="rId104"/>
+              <a:hlinkClick xmlns:a="http://schemas.openxmlformats.org/drawingml/2006/main" r:id="rId91"/>
             </wp:docPr>
             <wp:cNvGraphicFramePr>
               <a:graphicFrameLocks xmlns:a="http://schemas.openxmlformats.org/drawingml/2006/main" noChangeAspect="1"/>
@@ -13035,14 +13520,14 @@
                 <pic:pic xmlns:pic="http://schemas.openxmlformats.org/drawingml/2006/picture">
                   <pic:nvPicPr>
                     <pic:cNvPr id="0" name="Picture 1" descr="https://upload.wikimedia.org/wikipedia/commons/thumb/8/86/SMP_-_Socialist_Millionaire_Protocol.png/220px-SMP_-_Socialist_Millionaire_Protocol.png">
-                      <a:hlinkClick r:id="rId104"/>
+                      <a:hlinkClick r:id="rId91"/>
                     </pic:cNvPr>
                     <pic:cNvPicPr>
                       <a:picLocks noChangeAspect="1" noChangeArrowheads="1"/>
                     </pic:cNvPicPr>
                   </pic:nvPicPr>
                   <pic:blipFill>
-                    <a:blip r:embed="rId105">
+                    <a:blip r:embed="rId92">
                       <a:extLst>
                         <a:ext uri="{28A0092B-C50C-407E-A947-70E740481C1C}">
                           <a14:useLocalDpi xmlns:a14="http://schemas.microsoft.com/office/drawing/2010/main" val="0"/>
@@ -13086,7 +13571,7 @@
         </w:rPr>
         <w:t>State Machine Process for the Socialist Millionaire Protocol (SMP) implemented by GoldBug.sf.net Instant Messenger (</w:t>
       </w:r>
-      <w:hyperlink r:id="rId106" w:history="1">
+      <w:hyperlink r:id="rId93" w:history="1">
         <w:r>
           <w:rPr>
             <w:rStyle w:val="Hyperlink"/>
@@ -13115,7 +13600,7 @@
         </w:rPr>
         <w:t xml:space="preserve"> (</w:t>
       </w:r>
-      <w:hyperlink r:id="rId107" w:history="1">
+      <w:hyperlink r:id="rId94" w:history="1">
         <w:r>
           <w:rPr>
             <w:rStyle w:val="Hyperlink"/>
@@ -13169,7 +13654,7 @@
                     </pic:cNvPicPr>
                   </pic:nvPicPr>
                   <pic:blipFill>
-                    <a:blip r:embed="rId108">
+                    <a:blip r:embed="rId95">
                       <a:extLst>
                         <a:ext uri="{28A0092B-C50C-407E-A947-70E740481C1C}">
                           <a14:useLocalDpi xmlns:a14="http://schemas.microsoft.com/office/drawing/2010/main" val="0"/>
@@ -13230,7 +13715,7 @@
                     </pic:cNvPicPr>
                   </pic:nvPicPr>
                   <pic:blipFill>
-                    <a:blip r:embed="rId109">
+                    <a:blip r:embed="rId96">
                       <a:extLst>
                         <a:ext uri="{28A0092B-C50C-407E-A947-70E740481C1C}">
                           <a14:useLocalDpi xmlns:a14="http://schemas.microsoft.com/office/drawing/2010/main" val="0"/>
@@ -13291,7 +13776,7 @@
                     </pic:cNvPicPr>
                   </pic:nvPicPr>
                   <pic:blipFill>
-                    <a:blip r:embed="rId110">
+                    <a:blip r:embed="rId97">
                       <a:extLst>
                         <a:ext uri="{28A0092B-C50C-407E-A947-70E740481C1C}">
                           <a14:useLocalDpi xmlns:a14="http://schemas.microsoft.com/office/drawing/2010/main" val="0"/>
@@ -13329,7 +13814,7 @@
         </w:rPr>
         <w:t xml:space="preserve">are agreed on before the protocol, and in practice are generally fixed in a given implementation. For example, in the </w:t>
       </w:r>
-      <w:hyperlink r:id="rId111" w:tooltip="Off-the-Record Messaging" w:history="1">
+      <w:hyperlink r:id="rId98" w:tooltip="Off-the-Record Messaging" w:history="1">
         <w:r>
           <w:rPr>
             <w:rStyle w:val="Hyperlink"/>
@@ -13369,7 +13854,7 @@
                     </pic:cNvPicPr>
                   </pic:nvPicPr>
                   <pic:blipFill>
-                    <a:blip r:embed="rId108">
+                    <a:blip r:embed="rId95">
                       <a:extLst>
                         <a:ext uri="{28A0092B-C50C-407E-A947-70E740481C1C}">
                           <a14:useLocalDpi xmlns:a14="http://schemas.microsoft.com/office/drawing/2010/main" val="0"/>
@@ -13430,7 +13915,7 @@
                     </pic:cNvPicPr>
                   </pic:nvPicPr>
                   <pic:blipFill>
-                    <a:blip r:embed="rId109">
+                    <a:blip r:embed="rId96">
                       <a:extLst>
                         <a:ext uri="{28A0092B-C50C-407E-A947-70E740481C1C}">
                           <a14:useLocalDpi xmlns:a14="http://schemas.microsoft.com/office/drawing/2010/main" val="0"/>
@@ -13491,7 +13976,7 @@
                     </pic:cNvPicPr>
                   </pic:nvPicPr>
                   <pic:blipFill>
-                    <a:blip r:embed="rId110">
+                    <a:blip r:embed="rId97">
                       <a:extLst>
                         <a:ext uri="{28A0092B-C50C-407E-A947-70E740481C1C}">
                           <a14:useLocalDpi xmlns:a14="http://schemas.microsoft.com/office/drawing/2010/main" val="0"/>
@@ -13552,7 +14037,7 @@
                     </pic:cNvPicPr>
                   </pic:nvPicPr>
                   <pic:blipFill>
-                    <a:blip r:embed="rId108">
+                    <a:blip r:embed="rId95">
                       <a:extLst>
                         <a:ext uri="{28A0092B-C50C-407E-A947-70E740481C1C}">
                           <a14:useLocalDpi xmlns:a14="http://schemas.microsoft.com/office/drawing/2010/main" val="0"/>
@@ -13590,7 +14075,7 @@
         </w:rPr>
         <w:t xml:space="preserve">, or in other words, in the </w:t>
       </w:r>
-      <w:hyperlink r:id="rId112" w:tooltip="Multiplicative group" w:history="1">
+      <w:hyperlink r:id="rId99" w:tooltip="Multiplicative group" w:history="1">
         <w:r>
           <w:rPr>
             <w:rStyle w:val="Hyperlink"/>
@@ -13630,7 +14115,7 @@
                     </pic:cNvPicPr>
                   </pic:nvPicPr>
                   <pic:blipFill>
-                    <a:blip r:embed="rId110">
+                    <a:blip r:embed="rId97">
                       <a:extLst>
                         <a:ext uri="{28A0092B-C50C-407E-A947-70E740481C1C}">
                           <a14:useLocalDpi xmlns:a14="http://schemas.microsoft.com/office/drawing/2010/main" val="0"/>
@@ -13707,7 +14192,7 @@
                     </pic:cNvPicPr>
                   </pic:nvPicPr>
                   <pic:blipFill>
-                    <a:blip r:embed="rId113">
+                    <a:blip r:embed="rId100">
                       <a:extLst>
                         <a:ext uri="{28A0092B-C50C-407E-A947-70E740481C1C}">
                           <a14:useLocalDpi xmlns:a14="http://schemas.microsoft.com/office/drawing/2010/main" val="0"/>
@@ -13745,7 +14230,7 @@
         </w:rPr>
         <w:t xml:space="preserve">, denote the </w:t>
       </w:r>
-      <w:hyperlink r:id="rId114" w:tooltip="Secure multiparty computation" w:history="1">
+      <w:hyperlink r:id="rId101" w:tooltip="Secure multiparty computation" w:history="1">
         <w:r>
           <w:rPr>
             <w:rStyle w:val="Hyperlink"/>
@@ -13762,7 +14247,7 @@
         </w:rPr>
         <w:t xml:space="preserve">, </w:t>
       </w:r>
-      <w:hyperlink r:id="rId115" w:anchor="Generalization_to_finite_cyclic_groups" w:tooltip="Diffie–Hellman–Merkle key exchange" w:history="1">
+      <w:hyperlink r:id="rId102" w:anchor="Generalization_to_finite_cyclic_groups" w:tooltip="Diffie–Hellman–Merkle key exchange" w:history="1">
         <w:proofErr w:type="spellStart"/>
         <w:r>
           <w:rPr>
@@ -13830,7 +14315,7 @@
                     </pic:cNvPicPr>
                   </pic:nvPicPr>
                   <pic:blipFill>
-                    <a:blip r:embed="rId116">
+                    <a:blip r:embed="rId103">
                       <a:extLst>
                         <a:ext uri="{28A0092B-C50C-407E-A947-70E740481C1C}">
                           <a14:useLocalDpi xmlns:a14="http://schemas.microsoft.com/office/drawing/2010/main" val="0"/>
@@ -13891,7 +14376,7 @@
                     </pic:cNvPicPr>
                   </pic:nvPicPr>
                   <pic:blipFill>
-                    <a:blip r:embed="rId117">
+                    <a:blip r:embed="rId104">
                       <a:extLst>
                         <a:ext uri="{28A0092B-C50C-407E-A947-70E740481C1C}">
                           <a14:useLocalDpi xmlns:a14="http://schemas.microsoft.com/office/drawing/2010/main" val="0"/>
@@ -13970,7 +14455,7 @@
                     </pic:cNvPicPr>
                   </pic:nvPicPr>
                   <pic:blipFill>
-                    <a:blip r:embed="rId118">
+                    <a:blip r:embed="rId105">
                       <a:extLst>
                         <a:ext uri="{28A0092B-C50C-407E-A947-70E740481C1C}">
                           <a14:useLocalDpi xmlns:a14="http://schemas.microsoft.com/office/drawing/2010/main" val="0"/>
@@ -14030,7 +14515,7 @@
                     </pic:cNvPicPr>
                   </pic:nvPicPr>
                   <pic:blipFill>
-                    <a:blip r:embed="rId119">
+                    <a:blip r:embed="rId106">
                       <a:extLst>
                         <a:ext uri="{28A0092B-C50C-407E-A947-70E740481C1C}">
                           <a14:useLocalDpi xmlns:a14="http://schemas.microsoft.com/office/drawing/2010/main" val="0"/>
@@ -14108,7 +14593,7 @@
                     </pic:cNvPicPr>
                   </pic:nvPicPr>
                   <pic:blipFill>
-                    <a:blip r:embed="rId120">
+                    <a:blip r:embed="rId107">
                       <a:extLst>
                         <a:ext uri="{28A0092B-C50C-407E-A947-70E740481C1C}">
                           <a14:useLocalDpi xmlns:a14="http://schemas.microsoft.com/office/drawing/2010/main" val="0"/>
@@ -14168,7 +14653,7 @@
                     </pic:cNvPicPr>
                   </pic:nvPicPr>
                   <pic:blipFill>
-                    <a:blip r:embed="rId121">
+                    <a:blip r:embed="rId108">
                       <a:extLst>
                         <a:ext uri="{28A0092B-C50C-407E-A947-70E740481C1C}">
                           <a14:useLocalDpi xmlns:a14="http://schemas.microsoft.com/office/drawing/2010/main" val="0"/>
@@ -14219,7 +14704,6 @@
           <w:rFonts w:asciiTheme="minorHAnsi" w:hAnsiTheme="minorHAnsi"/>
           <w:noProof/>
         </w:rPr>
-        <w:lastRenderedPageBreak/>
         <w:drawing>
           <wp:inline distT="0" distB="0" distL="0" distR="0">
             <wp:extent cx="624840" cy="121920"/>
@@ -14238,7 +14722,7 @@
                     </pic:cNvPicPr>
                   </pic:nvPicPr>
                   <pic:blipFill>
-                    <a:blip r:embed="rId122">
+                    <a:blip r:embed="rId109">
                       <a:extLst>
                         <a:ext uri="{28A0092B-C50C-407E-A947-70E740481C1C}">
                           <a14:useLocalDpi xmlns:a14="http://schemas.microsoft.com/office/drawing/2010/main" val="0"/>
@@ -14299,7 +14783,7 @@
                     </pic:cNvPicPr>
                   </pic:nvPicPr>
                   <pic:blipFill>
-                    <a:blip r:embed="rId110">
+                    <a:blip r:embed="rId97">
                       <a:extLst>
                         <a:ext uri="{28A0092B-C50C-407E-A947-70E740481C1C}">
                           <a14:useLocalDpi xmlns:a14="http://schemas.microsoft.com/office/drawing/2010/main" val="0"/>
@@ -14337,7 +14821,7 @@
         </w:rPr>
         <w:t xml:space="preserve">is Abelian. Note that this procedure is insecure against </w:t>
       </w:r>
-      <w:hyperlink r:id="rId123" w:tooltip="Man-in-the-middle" w:history="1">
+      <w:hyperlink r:id="rId110" w:tooltip="Man-in-the-middle" w:history="1">
         <w:r>
           <w:rPr>
             <w:rStyle w:val="Hyperlink"/>
@@ -14370,7 +14854,7 @@
         </w:rPr>
         <w:t xml:space="preserve">The Socialist millionaire protocol only has a few steps that are not part of the above procedure, and the security of each relies on the difficulty of the </w:t>
       </w:r>
-      <w:hyperlink r:id="rId124" w:tooltip="Discrete logarithm" w:history="1">
+      <w:hyperlink r:id="rId111" w:tooltip="Discrete logarithm" w:history="1">
         <w:r>
           <w:rPr>
             <w:rStyle w:val="Hyperlink"/>
@@ -14425,7 +14909,7 @@
                     </pic:cNvPicPr>
                   </pic:nvPicPr>
                   <pic:blipFill>
-                    <a:blip r:embed="rId125">
+                    <a:blip r:embed="rId112">
                       <a:extLst>
                         <a:ext uri="{28A0092B-C50C-407E-A947-70E740481C1C}">
                           <a14:useLocalDpi xmlns:a14="http://schemas.microsoft.com/office/drawing/2010/main" val="0"/>
@@ -14486,7 +14970,7 @@
                     </pic:cNvPicPr>
                   </pic:nvPicPr>
                   <pic:blipFill>
-                    <a:blip r:embed="rId126">
+                    <a:blip r:embed="rId113">
                       <a:extLst>
                         <a:ext uri="{28A0092B-C50C-407E-A947-70E740481C1C}">
                           <a14:useLocalDpi xmlns:a14="http://schemas.microsoft.com/office/drawing/2010/main" val="0"/>
@@ -14547,7 +15031,7 @@
                     </pic:cNvPicPr>
                   </pic:nvPicPr>
                   <pic:blipFill>
-                    <a:blip r:embed="rId127">
+                    <a:blip r:embed="rId114">
                       <a:extLst>
                         <a:ext uri="{28A0092B-C50C-407E-A947-70E740481C1C}">
                           <a14:useLocalDpi xmlns:a14="http://schemas.microsoft.com/office/drawing/2010/main" val="0"/>
@@ -14608,7 +15092,7 @@
                     </pic:cNvPicPr>
                   </pic:nvPicPr>
                   <pic:blipFill>
-                    <a:blip r:embed="rId128">
+                    <a:blip r:embed="rId115">
                       <a:extLst>
                         <a:ext uri="{28A0092B-C50C-407E-A947-70E740481C1C}">
                           <a14:useLocalDpi xmlns:a14="http://schemas.microsoft.com/office/drawing/2010/main" val="0"/>
@@ -14644,9 +15128,17 @@
           <w:rFonts w:asciiTheme="minorHAnsi" w:hAnsiTheme="minorHAnsi"/>
           <w:lang w:val="en-US"/>
         </w:rPr>
-        <w:t xml:space="preserve">to be zero. To solve this problem, each party must check during the </w:t>
-      </w:r>
-      <w:hyperlink r:id="rId129" w:tooltip="Diffie-Hellman" w:history="1">
+        <w:t xml:space="preserve">to be zero. To solve this </w:t>
+      </w:r>
+      <w:r>
+        <w:rPr>
+          <w:rFonts w:asciiTheme="minorHAnsi" w:hAnsiTheme="minorHAnsi"/>
+          <w:lang w:val="en-US"/>
+        </w:rPr>
+        <w:lastRenderedPageBreak/>
+        <w:t xml:space="preserve">problem, each party must check during the </w:t>
+      </w:r>
+      <w:hyperlink r:id="rId116" w:tooltip="Diffie-Hellman" w:history="1">
         <w:proofErr w:type="spellStart"/>
         <w:r>
           <w:rPr>
@@ -14696,7 +15188,7 @@
                     </pic:cNvPicPr>
                   </pic:nvPicPr>
                   <pic:blipFill>
-                    <a:blip r:embed="rId130">
+                    <a:blip r:embed="rId117">
                       <a:extLst>
                         <a:ext uri="{28A0092B-C50C-407E-A947-70E740481C1C}">
                           <a14:useLocalDpi xmlns:a14="http://schemas.microsoft.com/office/drawing/2010/main" val="0"/>
@@ -14757,7 +15249,7 @@
                     </pic:cNvPicPr>
                   </pic:nvPicPr>
                   <pic:blipFill>
-                    <a:blip r:embed="rId131">
+                    <a:blip r:embed="rId118">
                       <a:extLst>
                         <a:ext uri="{28A0092B-C50C-407E-A947-70E740481C1C}">
                           <a14:useLocalDpi xmlns:a14="http://schemas.microsoft.com/office/drawing/2010/main" val="0"/>
@@ -14880,7 +15372,7 @@
                     </pic:cNvPicPr>
                   </pic:nvPicPr>
                   <pic:blipFill>
-                    <a:blip r:embed="rId132">
+                    <a:blip r:embed="rId119">
                       <a:extLst>
                         <a:ext uri="{28A0092B-C50C-407E-A947-70E740481C1C}">
                           <a14:useLocalDpi xmlns:a14="http://schemas.microsoft.com/office/drawing/2010/main" val="0"/>
@@ -14948,7 +15440,7 @@
                     </pic:cNvPicPr>
                   </pic:nvPicPr>
                   <pic:blipFill>
-                    <a:blip r:embed="rId133">
+                    <a:blip r:embed="rId120">
                       <a:extLst>
                         <a:ext uri="{28A0092B-C50C-407E-A947-70E740481C1C}">
                           <a14:useLocalDpi xmlns:a14="http://schemas.microsoft.com/office/drawing/2010/main" val="0"/>
@@ -15143,7 +15635,7 @@
                           </pic:cNvPicPr>
                         </pic:nvPicPr>
                         <pic:blipFill>
-                          <a:blip r:embed="rId134">
+                          <a:blip r:embed="rId121">
                             <a:extLst>
                               <a:ext uri="{28A0092B-C50C-407E-A947-70E740481C1C}">
                                 <a14:useLocalDpi xmlns:a14="http://schemas.microsoft.com/office/drawing/2010/main" val="0"/>
@@ -15201,7 +15693,7 @@
                           </pic:cNvPicPr>
                         </pic:nvPicPr>
                         <pic:blipFill>
-                          <a:blip r:embed="rId135">
+                          <a:blip r:embed="rId122">
                             <a:extLst>
                               <a:ext uri="{28A0092B-C50C-407E-A947-70E740481C1C}">
                                 <a14:useLocalDpi xmlns:a14="http://schemas.microsoft.com/office/drawing/2010/main" val="0"/>
@@ -15270,7 +15762,7 @@
                           </pic:cNvPicPr>
                         </pic:nvPicPr>
                         <pic:blipFill>
-                          <a:blip r:embed="rId136">
+                          <a:blip r:embed="rId123">
                             <a:extLst>
                               <a:ext uri="{28A0092B-C50C-407E-A947-70E740481C1C}">
                                 <a14:useLocalDpi xmlns:a14="http://schemas.microsoft.com/office/drawing/2010/main" val="0"/>
@@ -15339,7 +15831,7 @@
                           </pic:cNvPicPr>
                         </pic:nvPicPr>
                         <pic:blipFill>
-                          <a:blip r:embed="rId137">
+                          <a:blip r:embed="rId124">
                             <a:extLst>
                               <a:ext uri="{28A0092B-C50C-407E-A947-70E740481C1C}">
                                 <a14:useLocalDpi xmlns:a14="http://schemas.microsoft.com/office/drawing/2010/main" val="0"/>
@@ -15397,7 +15889,7 @@
                           </pic:cNvPicPr>
                         </pic:nvPicPr>
                         <pic:blipFill>
-                          <a:blip r:embed="rId138">
+                          <a:blip r:embed="rId125">
                             <a:extLst>
                               <a:ext uri="{28A0092B-C50C-407E-A947-70E740481C1C}">
                                 <a14:useLocalDpi xmlns:a14="http://schemas.microsoft.com/office/drawing/2010/main" val="0"/>
@@ -15502,7 +15994,7 @@
                           </pic:cNvPicPr>
                         </pic:nvPicPr>
                         <pic:blipFill>
-                          <a:blip r:embed="rId139">
+                          <a:blip r:embed="rId126">
                             <a:extLst>
                               <a:ext uri="{28A0092B-C50C-407E-A947-70E740481C1C}">
                                 <a14:useLocalDpi xmlns:a14="http://schemas.microsoft.com/office/drawing/2010/main" val="0"/>
@@ -15623,7 +16115,7 @@
                           </pic:cNvPicPr>
                         </pic:nvPicPr>
                         <pic:blipFill>
-                          <a:blip r:embed="rId140">
+                          <a:blip r:embed="rId127">
                             <a:extLst>
                               <a:ext uri="{28A0092B-C50C-407E-A947-70E740481C1C}">
                                 <a14:useLocalDpi xmlns:a14="http://schemas.microsoft.com/office/drawing/2010/main" val="0"/>
@@ -15728,7 +16220,7 @@
                           </pic:cNvPicPr>
                         </pic:nvPicPr>
                         <pic:blipFill>
-                          <a:blip r:embed="rId141">
+                          <a:blip r:embed="rId128">
                             <a:extLst>
                               <a:ext uri="{28A0092B-C50C-407E-A947-70E740481C1C}">
                                 <a14:useLocalDpi xmlns:a14="http://schemas.microsoft.com/office/drawing/2010/main" val="0"/>
@@ -15785,7 +16277,7 @@
                           </pic:cNvPicPr>
                         </pic:nvPicPr>
                         <pic:blipFill>
-                          <a:blip r:embed="rId142">
+                          <a:blip r:embed="rId129">
                             <a:extLst>
                               <a:ext uri="{28A0092B-C50C-407E-A947-70E740481C1C}">
                                 <a14:useLocalDpi xmlns:a14="http://schemas.microsoft.com/office/drawing/2010/main" val="0"/>
@@ -15870,7 +16362,7 @@
                           </pic:cNvPicPr>
                         </pic:nvPicPr>
                         <pic:blipFill>
-                          <a:blip r:embed="rId143">
+                          <a:blip r:embed="rId130">
                             <a:extLst>
                               <a:ext uri="{28A0092B-C50C-407E-A947-70E740481C1C}">
                                 <a14:useLocalDpi xmlns:a14="http://schemas.microsoft.com/office/drawing/2010/main" val="0"/>
@@ -15927,7 +16419,7 @@
                           </pic:cNvPicPr>
                         </pic:nvPicPr>
                         <pic:blipFill>
-                          <a:blip r:embed="rId144">
+                          <a:blip r:embed="rId131">
                             <a:extLst>
                               <a:ext uri="{28A0092B-C50C-407E-A947-70E740481C1C}">
                                 <a14:useLocalDpi xmlns:a14="http://schemas.microsoft.com/office/drawing/2010/main" val="0"/>
@@ -16013,7 +16505,7 @@
                           </pic:cNvPicPr>
                         </pic:nvPicPr>
                         <pic:blipFill>
-                          <a:blip r:embed="rId145">
+                          <a:blip r:embed="rId132">
                             <a:extLst>
                               <a:ext uri="{28A0092B-C50C-407E-A947-70E740481C1C}">
                                 <a14:useLocalDpi xmlns:a14="http://schemas.microsoft.com/office/drawing/2010/main" val="0"/>
@@ -16095,7 +16587,7 @@
                           </pic:cNvPicPr>
                         </pic:nvPicPr>
                         <pic:blipFill>
-                          <a:blip r:embed="rId146">
+                          <a:blip r:embed="rId133">
                             <a:extLst>
                               <a:ext uri="{28A0092B-C50C-407E-A947-70E740481C1C}">
                                 <a14:useLocalDpi xmlns:a14="http://schemas.microsoft.com/office/drawing/2010/main" val="0"/>
@@ -16205,7 +16697,7 @@
                           </pic:cNvPicPr>
                         </pic:nvPicPr>
                         <pic:blipFill>
-                          <a:blip r:embed="rId147">
+                          <a:blip r:embed="rId134">
                             <a:extLst>
                               <a:ext uri="{28A0092B-C50C-407E-A947-70E740481C1C}">
                                 <a14:useLocalDpi xmlns:a14="http://schemas.microsoft.com/office/drawing/2010/main" val="0"/>
@@ -16326,7 +16818,7 @@
                           </pic:cNvPicPr>
                         </pic:nvPicPr>
                         <pic:blipFill>
-                          <a:blip r:embed="rId148">
+                          <a:blip r:embed="rId135">
                             <a:extLst>
                               <a:ext uri="{28A0092B-C50C-407E-A947-70E740481C1C}">
                                 <a14:useLocalDpi xmlns:a14="http://schemas.microsoft.com/office/drawing/2010/main" val="0"/>
@@ -16431,7 +16923,7 @@
                           </pic:cNvPicPr>
                         </pic:nvPicPr>
                         <pic:blipFill>
-                          <a:blip r:embed="rId149">
+                          <a:blip r:embed="rId136">
                             <a:extLst>
                               <a:ext uri="{28A0092B-C50C-407E-A947-70E740481C1C}">
                                 <a14:useLocalDpi xmlns:a14="http://schemas.microsoft.com/office/drawing/2010/main" val="0"/>
@@ -16488,7 +16980,7 @@
                           </pic:cNvPicPr>
                         </pic:nvPicPr>
                         <pic:blipFill>
-                          <a:blip r:embed="rId150">
+                          <a:blip r:embed="rId137">
                             <a:extLst>
                               <a:ext uri="{28A0092B-C50C-407E-A947-70E740481C1C}">
                                 <a14:useLocalDpi xmlns:a14="http://schemas.microsoft.com/office/drawing/2010/main" val="0"/>
@@ -16573,7 +17065,7 @@
                           </pic:cNvPicPr>
                         </pic:nvPicPr>
                         <pic:blipFill>
-                          <a:blip r:embed="rId149">
+                          <a:blip r:embed="rId136">
                             <a:extLst>
                               <a:ext uri="{28A0092B-C50C-407E-A947-70E740481C1C}">
                                 <a14:useLocalDpi xmlns:a14="http://schemas.microsoft.com/office/drawing/2010/main" val="0"/>
@@ -16630,7 +17122,7 @@
                           </pic:cNvPicPr>
                         </pic:nvPicPr>
                         <pic:blipFill>
-                          <a:blip r:embed="rId150">
+                          <a:blip r:embed="rId137">
                             <a:extLst>
                               <a:ext uri="{28A0092B-C50C-407E-A947-70E740481C1C}">
                                 <a14:useLocalDpi xmlns:a14="http://schemas.microsoft.com/office/drawing/2010/main" val="0"/>
@@ -16719,7 +17211,7 @@
                           </pic:cNvPicPr>
                         </pic:nvPicPr>
                         <pic:blipFill>
-                          <a:blip r:embed="rId151">
+                          <a:blip r:embed="rId138">
                             <a:extLst>
                               <a:ext uri="{28A0092B-C50C-407E-A947-70E740481C1C}">
                                 <a14:useLocalDpi xmlns:a14="http://schemas.microsoft.com/office/drawing/2010/main" val="0"/>
@@ -16804,7 +17296,7 @@
                           </pic:cNvPicPr>
                         </pic:nvPicPr>
                         <pic:blipFill>
-                          <a:blip r:embed="rId151">
+                          <a:blip r:embed="rId138">
                             <a:extLst>
                               <a:ext uri="{28A0092B-C50C-407E-A947-70E740481C1C}">
                                 <a14:useLocalDpi xmlns:a14="http://schemas.microsoft.com/office/drawing/2010/main" val="0"/>
@@ -16908,7 +17400,7 @@
                     </pic:cNvPicPr>
                   </pic:nvPicPr>
                   <pic:blipFill>
-                    <a:blip r:embed="rId152">
+                    <a:blip r:embed="rId139">
                       <a:extLst>
                         <a:ext uri="{28A0092B-C50C-407E-A947-70E740481C1C}">
                           <a14:useLocalDpi xmlns:a14="http://schemas.microsoft.com/office/drawing/2010/main" val="0"/>
@@ -16968,7 +17460,6 @@
           <w:noProof/>
           <w:lang w:eastAsia="nl-NL"/>
         </w:rPr>
-        <w:lastRenderedPageBreak/>
         <w:drawing>
           <wp:inline distT="0" distB="0" distL="0" distR="0">
             <wp:extent cx="3246120" cy="1257300"/>
@@ -16987,7 +17478,7 @@
                     </pic:cNvPicPr>
                   </pic:nvPicPr>
                   <pic:blipFill>
-                    <a:blip r:embed="rId153">
+                    <a:blip r:embed="rId140">
                       <a:extLst>
                         <a:ext uri="{28A0092B-C50C-407E-A947-70E740481C1C}">
                           <a14:useLocalDpi xmlns:a14="http://schemas.microsoft.com/office/drawing/2010/main" val="0"/>
@@ -17037,6 +17528,7 @@
           <w:rFonts w:asciiTheme="minorHAnsi" w:hAnsiTheme="minorHAnsi"/>
           <w:lang w:val="en-US"/>
         </w:rPr>
+        <w:lastRenderedPageBreak/>
         <w:t xml:space="preserve">Because of the random values stored in secret by the other party, neither party can force </w:t>
       </w:r>
       <w:r>
@@ -17062,7 +17554,7 @@
                     </pic:cNvPicPr>
                   </pic:nvPicPr>
                   <pic:blipFill>
-                    <a:blip r:embed="rId154">
+                    <a:blip r:embed="rId141">
                       <a:extLst>
                         <a:ext uri="{28A0092B-C50C-407E-A947-70E740481C1C}">
                           <a14:useLocalDpi xmlns:a14="http://schemas.microsoft.com/office/drawing/2010/main" val="0"/>
@@ -17123,7 +17615,7 @@
                     </pic:cNvPicPr>
                   </pic:nvPicPr>
                   <pic:blipFill>
-                    <a:blip r:embed="rId155">
+                    <a:blip r:embed="rId142">
                       <a:extLst>
                         <a:ext uri="{28A0092B-C50C-407E-A947-70E740481C1C}">
                           <a14:useLocalDpi xmlns:a14="http://schemas.microsoft.com/office/drawing/2010/main" val="0"/>
@@ -17184,7 +17676,7 @@
                     </pic:cNvPicPr>
                   </pic:nvPicPr>
                   <pic:blipFill>
-                    <a:blip r:embed="rId156">
+                    <a:blip r:embed="rId143">
                       <a:extLst>
                         <a:ext uri="{28A0092B-C50C-407E-A947-70E740481C1C}">
                           <a14:useLocalDpi xmlns:a14="http://schemas.microsoft.com/office/drawing/2010/main" val="0"/>
@@ -17245,7 +17737,7 @@
                     </pic:cNvPicPr>
                   </pic:nvPicPr>
                   <pic:blipFill>
-                    <a:blip r:embed="rId157">
+                    <a:blip r:embed="rId144">
                       <a:extLst>
                         <a:ext uri="{28A0092B-C50C-407E-A947-70E740481C1C}">
                           <a14:useLocalDpi xmlns:a14="http://schemas.microsoft.com/office/drawing/2010/main" val="0"/>
@@ -17306,7 +17798,7 @@
                     </pic:cNvPicPr>
                   </pic:nvPicPr>
                   <pic:blipFill>
-                    <a:blip r:embed="rId158">
+                    <a:blip r:embed="rId145">
                       <a:extLst>
                         <a:ext uri="{28A0092B-C50C-407E-A947-70E740481C1C}">
                           <a14:useLocalDpi xmlns:a14="http://schemas.microsoft.com/office/drawing/2010/main" val="0"/>
@@ -19626,7 +20118,7 @@
 </file>
 
 <file path=customXml/itemProps1.xml><?xml version="1.0" encoding="utf-8"?>
-<ds:datastoreItem xmlns:ds="http://schemas.openxmlformats.org/officeDocument/2006/customXml" ds:itemID="{55B7ECC3-6071-4395-891E-E33196DB19C1}">
+<ds:datastoreItem xmlns:ds="http://schemas.openxmlformats.org/officeDocument/2006/customXml" ds:itemID="{C44DB5FE-230E-4E83-80F9-5562BB22A51D}">
   <ds:schemaRefs>
     <ds:schemaRef ds:uri="http://schemas.openxmlformats.org/officeDocument/2006/bibliography"/>
   </ds:schemaRefs>

</xml_diff>